<commit_message>
fix header in word
</commit_message>
<xml_diff>
--- a/inst/rmarkdown/templates/word_doc/resources/uhh-template-thesansuhh.docx
+++ b/inst/rmarkdown/templates/word_doc/resources/uhh-template-thesansuhh.docx
@@ -1,6 +1,6 @@
 
 <file path=word/document.xml><?xml version="1.0" encoding="utf-8"?>
-<w:document xmlns:wpc="http://schemas.microsoft.com/office/word/2010/wordprocessingCanvas" xmlns:cx="http://schemas.microsoft.com/office/drawing/2014/chartex" xmlns:cx1="http://schemas.microsoft.com/office/drawing/2015/9/8/chartex" xmlns:cx2="http://schemas.microsoft.com/office/drawing/2015/10/21/chartex" xmlns:cx3="http://schemas.microsoft.com/office/drawing/2016/5/9/chartex" xmlns:cx4="http://schemas.microsoft.com/office/drawing/2016/5/10/chartex" xmlns:cx5="http://schemas.microsoft.com/office/drawing/2016/5/11/chartex" xmlns:cx6="http://schemas.microsoft.com/office/drawing/2016/5/12/chartex" xmlns:cx7="http://schemas.microsoft.com/office/drawing/2016/5/13/chartex" xmlns:cx8="http://schemas.microsoft.com/office/drawing/2016/5/14/chartex" xmlns:mc="http://schemas.openxmlformats.org/markup-compatibility/2006" xmlns:aink="http://schemas.microsoft.com/office/drawing/2016/ink" xmlns:am3d="http://schemas.microsoft.com/office/drawing/2017/model3d" xmlns:o="urn:schemas-microsoft-com:office:office" xmlns:r="http://schemas.openxmlformats.org/officeDocument/2006/relationships" xmlns:m="http://schemas.openxmlformats.org/officeDocument/2006/math" xmlns:v="urn:schemas-microsoft-com:vml" xmlns:wp14="http://schemas.microsoft.com/office/word/2010/wordprocessingDrawing" xmlns:wp="http://schemas.openxmlformats.org/drawingml/2006/wordprocessingDrawing" xmlns:w10="urn:schemas-microsoft-com:office:word" xmlns:w="http://schemas.openxmlformats.org/wordprocessingml/2006/main" xmlns:w14="http://schemas.microsoft.com/office/word/2010/wordml" xmlns:w15="http://schemas.microsoft.com/office/word/2012/wordml" xmlns:w16cid="http://schemas.microsoft.com/office/word/2016/wordml/cid" xmlns:w16se="http://schemas.microsoft.com/office/word/2015/wordml/symex" xmlns:wpg="http://schemas.microsoft.com/office/word/2010/wordprocessingGroup" xmlns:wpi="http://schemas.microsoft.com/office/word/2010/wordprocessingInk" xmlns:wne="http://schemas.microsoft.com/office/word/2006/wordml" xmlns:wps="http://schemas.microsoft.com/office/word/2010/wordprocessingShape" mc:Ignorable="w14 w15 w16se w16cid wp14">
+<w:document xmlns:wpc="http://schemas.microsoft.com/office/word/2010/wordprocessingCanvas" xmlns:cx="http://schemas.microsoft.com/office/drawing/2014/chartex" xmlns:cx1="http://schemas.microsoft.com/office/drawing/2015/9/8/chartex" xmlns:cx2="http://schemas.microsoft.com/office/drawing/2015/10/21/chartex" xmlns:cx3="http://schemas.microsoft.com/office/drawing/2016/5/9/chartex" xmlns:cx4="http://schemas.microsoft.com/office/drawing/2016/5/10/chartex" xmlns:cx5="http://schemas.microsoft.com/office/drawing/2016/5/11/chartex" xmlns:cx6="http://schemas.microsoft.com/office/drawing/2016/5/12/chartex" xmlns:cx7="http://schemas.microsoft.com/office/drawing/2016/5/13/chartex" xmlns:cx8="http://schemas.microsoft.com/office/drawing/2016/5/14/chartex" xmlns:mc="http://schemas.openxmlformats.org/markup-compatibility/2006" xmlns:aink="http://schemas.microsoft.com/office/drawing/2016/ink" xmlns:am3d="http://schemas.microsoft.com/office/drawing/2017/model3d" xmlns:o="urn:schemas-microsoft-com:office:office" xmlns:oel="http://schemas.microsoft.com/office/2019/extlst" xmlns:r="http://schemas.openxmlformats.org/officeDocument/2006/relationships" xmlns:m="http://schemas.openxmlformats.org/officeDocument/2006/math" xmlns:v="urn:schemas-microsoft-com:vml" xmlns:wp14="http://schemas.microsoft.com/office/word/2010/wordprocessingDrawing" xmlns:wp="http://schemas.openxmlformats.org/drawingml/2006/wordprocessingDrawing" xmlns:w10="urn:schemas-microsoft-com:office:word" xmlns:w="http://schemas.openxmlformats.org/wordprocessingml/2006/main" xmlns:w14="http://schemas.microsoft.com/office/word/2010/wordml" xmlns:w15="http://schemas.microsoft.com/office/word/2012/wordml" xmlns:w16cex="http://schemas.microsoft.com/office/word/2018/wordml/cex" xmlns:w16cid="http://schemas.microsoft.com/office/word/2016/wordml/cid" xmlns:w16="http://schemas.microsoft.com/office/word/2018/wordml" xmlns:w16sdtdh="http://schemas.microsoft.com/office/word/2020/wordml/sdtdatahash" xmlns:w16se="http://schemas.microsoft.com/office/word/2015/wordml/symex" xmlns:wpg="http://schemas.microsoft.com/office/word/2010/wordprocessingGroup" xmlns:wpi="http://schemas.microsoft.com/office/word/2010/wordprocessingInk" xmlns:wne="http://schemas.microsoft.com/office/word/2006/wordml" xmlns:wps="http://schemas.microsoft.com/office/word/2010/wordprocessingShape" mc:Ignorable="w14 w15 w16se w16cid w16 w16cex w16sdtdh wp14">
   <w:body>
     <w:p>
       <w:pPr>
@@ -39,8 +39,6 @@
         </w:rPr>
         <w:t>Subtitle of Document</w:t>
       </w:r>
-      <w:bookmarkStart w:id="1" w:name="_GoBack"/>
-      <w:bookmarkEnd w:id="1"/>
     </w:p>
     <w:p>
       <w:pPr>
@@ -86,7 +84,6 @@
           <w:docPartUnique/>
         </w:docPartObj>
       </w:sdtPr>
-      <w:sdtEndPr/>
       <w:sdtContent>
         <w:p>
           <w:pPr>
@@ -1683,7 +1680,6 @@
         </w:p>
         <w:p>
           <w:r>
-            <w:lastRenderedPageBreak/>
             <w:fldChar w:fldCharType="end"/>
           </w:r>
         </w:p>
@@ -1696,12 +1692,13 @@
           <w:lang w:val="en-US"/>
         </w:rPr>
       </w:pPr>
-      <w:bookmarkStart w:id="2" w:name="_Toc109249853"/>
-      <w:bookmarkStart w:id="3" w:name="introduction"/>
-      <w:r>
-        <w:rPr>
-          <w:lang w:val="en-US"/>
-        </w:rPr>
+      <w:bookmarkStart w:id="1" w:name="_Toc109249853"/>
+      <w:bookmarkStart w:id="2" w:name="introduction"/>
+      <w:r>
+        <w:rPr>
+          <w:lang w:val="en-US"/>
+        </w:rPr>
+        <w:lastRenderedPageBreak/>
         <w:t>1</w:t>
       </w:r>
       <w:r>
@@ -1711,7 +1708,7 @@
         <w:tab/>
         <w:t>Introduction</w:t>
       </w:r>
-      <w:bookmarkEnd w:id="2"/>
+      <w:bookmarkEnd w:id="1"/>
     </w:p>
     <w:p>
       <w:pPr>
@@ -1720,8 +1717,8 @@
           <w:lang w:val="en-US"/>
         </w:rPr>
       </w:pPr>
-      <w:bookmarkStart w:id="4" w:name="_Toc109249854"/>
-      <w:bookmarkStart w:id="5" w:name="yaml-header"/>
+      <w:bookmarkStart w:id="3" w:name="_Toc109249854"/>
+      <w:bookmarkStart w:id="4" w:name="yaml-header"/>
       <w:r>
         <w:rPr>
           <w:lang w:val="en-US"/>
@@ -1735,7 +1732,7 @@
         <w:tab/>
         <w:t>YAML header</w:t>
       </w:r>
-      <w:bookmarkEnd w:id="4"/>
+      <w:bookmarkEnd w:id="3"/>
     </w:p>
     <w:p>
       <w:pPr>
@@ -1849,21 +1846,7 @@
         <w:rPr>
           <w:lang w:val="en-US"/>
         </w:rPr>
-        <w:t>bibliography: A path to the bibliography file to use for references (</w:t>
-      </w:r>
-      <w:proofErr w:type="spellStart"/>
-      <w:r>
-        <w:rPr>
-          <w:lang w:val="en-US"/>
-        </w:rPr>
-        <w:t>BibTeX</w:t>
-      </w:r>
-      <w:proofErr w:type="spellEnd"/>
-      <w:r>
-        <w:rPr>
-          <w:lang w:val="en-US"/>
-        </w:rPr>
-        <w:t xml:space="preserve"> </w:t>
+        <w:t xml:space="preserve">bibliography: A path to the bibliography file to use for references (BibTeX </w:t>
       </w:r>
       <w:r>
         <w:rPr>
@@ -1888,33 +1871,11 @@
           <w:numId w:val="19"/>
         </w:numPr>
       </w:pPr>
-      <w:proofErr w:type="spellStart"/>
-      <w:r>
-        <w:rPr>
-          <w:lang w:val="en-US"/>
-        </w:rPr>
-        <w:t>csl</w:t>
-      </w:r>
-      <w:proofErr w:type="spellEnd"/>
-      <w:r>
-        <w:rPr>
-          <w:lang w:val="en-US"/>
-        </w:rPr>
-        <w:t>: The style is provided in the ‘sage-</w:t>
-      </w:r>
-      <w:proofErr w:type="spellStart"/>
-      <w:r>
-        <w:rPr>
-          <w:lang w:val="en-US"/>
-        </w:rPr>
-        <w:t>harvard.csl</w:t>
-      </w:r>
-      <w:proofErr w:type="spellEnd"/>
-      <w:r>
-        <w:rPr>
-          <w:lang w:val="en-US"/>
-        </w:rPr>
-        <w:t xml:space="preserve">’ file, which adopts the </w:t>
+      <w:r>
+        <w:rPr>
+          <w:lang w:val="en-US"/>
+        </w:rPr>
+        <w:t xml:space="preserve">csl: The style is provided in the ‘sage-harvard.csl’ file, which adopts the </w:t>
       </w:r>
       <w:hyperlink r:id="rId7">
         <w:r>
@@ -1932,39 +1893,7 @@
         <w:t xml:space="preserve"> reference style. </w:t>
       </w:r>
       <w:r>
-        <w:t xml:space="preserve">Just </w:t>
-      </w:r>
-      <w:proofErr w:type="spellStart"/>
-      <w:r>
-        <w:t>leave</w:t>
-      </w:r>
-      <w:proofErr w:type="spellEnd"/>
-      <w:r>
-        <w:t xml:space="preserve"> </w:t>
-      </w:r>
-      <w:proofErr w:type="spellStart"/>
-      <w:r>
-        <w:t>the</w:t>
-      </w:r>
-      <w:proofErr w:type="spellEnd"/>
-      <w:r>
-        <w:t xml:space="preserve"> </w:t>
-      </w:r>
-      <w:proofErr w:type="spellStart"/>
-      <w:r>
-        <w:t>file</w:t>
-      </w:r>
-      <w:proofErr w:type="spellEnd"/>
-      <w:r>
-        <w:t xml:space="preserve"> </w:t>
-      </w:r>
-      <w:proofErr w:type="spellStart"/>
-      <w:r>
-        <w:t>as</w:t>
-      </w:r>
-      <w:proofErr w:type="spellEnd"/>
-      <w:r>
-        <w:t xml:space="preserve"> it is.</w:t>
+        <w:t>Just leave the file as it is.</w:t>
       </w:r>
     </w:p>
     <w:p>
@@ -1997,79 +1926,11 @@
         <w:rPr>
           <w:lang w:val="en-US"/>
         </w:rPr>
-        <w:t xml:space="preserve">output: The nested fields for the output field are based on the arguments of the output function. Since </w:t>
-      </w:r>
-      <w:proofErr w:type="spellStart"/>
-      <w:r>
-        <w:rPr>
-          <w:lang w:val="en-US"/>
-        </w:rPr>
-        <w:t>UHHformats</w:t>
-      </w:r>
-      <w:proofErr w:type="spellEnd"/>
-      <w:r>
-        <w:rPr>
-          <w:lang w:val="en-US"/>
-        </w:rPr>
-        <w:t>::</w:t>
-      </w:r>
-      <w:proofErr w:type="spellStart"/>
-      <w:r>
-        <w:rPr>
-          <w:lang w:val="en-US"/>
-        </w:rPr>
-        <w:t>word_doc</w:t>
-      </w:r>
-      <w:proofErr w:type="spellEnd"/>
-      <w:r>
-        <w:rPr>
-          <w:lang w:val="en-US"/>
-        </w:rPr>
-        <w:t xml:space="preserve"> is based on </w:t>
-      </w:r>
-      <w:proofErr w:type="spellStart"/>
-      <w:r>
-        <w:rPr>
-          <w:lang w:val="en-US"/>
-        </w:rPr>
-        <w:t>bookdown</w:t>
-      </w:r>
-      <w:proofErr w:type="spellEnd"/>
-      <w:r>
-        <w:rPr>
-          <w:lang w:val="en-US"/>
-        </w:rPr>
-        <w:t xml:space="preserve">::word_document2, see its help page for more options. </w:t>
-      </w:r>
-      <w:proofErr w:type="spellStart"/>
-      <w:r>
-        <w:t>Current</w:t>
-      </w:r>
-      <w:proofErr w:type="spellEnd"/>
-      <w:r>
-        <w:t xml:space="preserve"> </w:t>
-      </w:r>
-      <w:proofErr w:type="spellStart"/>
-      <w:r>
-        <w:t>default</w:t>
-      </w:r>
-      <w:proofErr w:type="spellEnd"/>
-      <w:r>
-        <w:t xml:space="preserve"> </w:t>
-      </w:r>
-      <w:proofErr w:type="spellStart"/>
-      <w:r>
-        <w:t>settings</w:t>
-      </w:r>
-      <w:proofErr w:type="spellEnd"/>
-      <w:r>
-        <w:t xml:space="preserve"> </w:t>
-      </w:r>
-      <w:proofErr w:type="spellStart"/>
-      <w:r>
-        <w:t>are</w:t>
-      </w:r>
-      <w:proofErr w:type="spellEnd"/>
+        <w:t xml:space="preserve">output: The nested fields for the output field are based on the arguments of the output function. Since UHHformats::word_doc is based on bookdown::word_document2, see its help page for more options. </w:t>
+      </w:r>
+      <w:r>
+        <w:t>Current default settings are</w:t>
+      </w:r>
     </w:p>
     <w:p>
       <w:pPr>
@@ -2183,35 +2044,7 @@
         <w:rPr>
           <w:lang w:val="en-US"/>
         </w:rPr>
-        <w:t xml:space="preserve">By default </w:t>
-      </w:r>
-      <w:proofErr w:type="spellStart"/>
-      <w:r>
-        <w:rPr>
-          <w:lang w:val="en-US"/>
-        </w:rPr>
-        <w:t>UHHformats</w:t>
-      </w:r>
-      <w:proofErr w:type="spellEnd"/>
-      <w:r>
-        <w:rPr>
-          <w:lang w:val="en-US"/>
-        </w:rPr>
-        <w:t>::</w:t>
-      </w:r>
-      <w:proofErr w:type="spellStart"/>
-      <w:r>
-        <w:rPr>
-          <w:lang w:val="en-US"/>
-        </w:rPr>
-        <w:t>word_doc</w:t>
-      </w:r>
-      <w:proofErr w:type="spellEnd"/>
-      <w:r>
-        <w:rPr>
-          <w:lang w:val="en-US"/>
-        </w:rPr>
-        <w:t xml:space="preserve"> uses a ‘uhh-template.docx’ template file, which is based on the </w:t>
+        <w:t xml:space="preserve">By default UHHformats::word_doc uses a ‘uhh-template.docx’ template file, which is based on the </w:t>
       </w:r>
       <w:hyperlink r:id="rId8">
         <w:r>
@@ -2226,21 +2059,7 @@
         <w:rPr>
           <w:lang w:val="en-US"/>
         </w:rPr>
-        <w:t xml:space="preserve"> of the University of Hamburg (UHH). However, if you feel like using your own template or the standard Word template (i.e. the Normal.dot file) simply provide the path to your file or write ‘default’ for the latter case. For further options see also the documentation of the </w:t>
-      </w:r>
-      <w:proofErr w:type="spellStart"/>
-      <w:r>
-        <w:rPr>
-          <w:lang w:val="en-US"/>
-        </w:rPr>
-        <w:t>bookdown</w:t>
-      </w:r>
-      <w:proofErr w:type="spellEnd"/>
-      <w:r>
-        <w:rPr>
-          <w:lang w:val="en-US"/>
-        </w:rPr>
-        <w:t>::word_document2 function, which is internally called.</w:t>
+        <w:t xml:space="preserve"> of the University of Hamburg (UHH). However, if you feel like using your own template or the standard Word template (i.e. the Normal.dot file) simply provide the path to your file or write ‘default’ for the latter case. For further options see also the documentation of the bookdown::word_document2 function, which is internally called.</w:t>
       </w:r>
     </w:p>
     <w:p>
@@ -2254,36 +2073,7 @@
         <w:rPr>
           <w:lang w:val="en-US"/>
         </w:rPr>
-        <w:lastRenderedPageBreak/>
-        <w:t>If you set the language to German, a configuration file named ’_</w:t>
-      </w:r>
-      <w:proofErr w:type="spellStart"/>
-      <w:r>
-        <w:rPr>
-          <w:lang w:val="en-US"/>
-        </w:rPr>
-        <w:t>bookdown.yml</w:t>
-      </w:r>
-      <w:proofErr w:type="spellEnd"/>
-      <w:r>
-        <w:rPr>
-          <w:lang w:val="en-US"/>
-        </w:rPr>
-        <w:t>’ is copied into the working directory, which defines the labels of the figure legend and table captions. If you want to use other labels (e.g. ‘Abb.’ instead of ‘</w:t>
-      </w:r>
-      <w:proofErr w:type="spellStart"/>
-      <w:r>
-        <w:rPr>
-          <w:lang w:val="en-US"/>
-        </w:rPr>
-        <w:t>Abbildung</w:t>
-      </w:r>
-      <w:proofErr w:type="spellEnd"/>
-      <w:r>
-        <w:rPr>
-          <w:lang w:val="en-US"/>
-        </w:rPr>
-        <w:t>’) feel free to modify the file.</w:t>
+        <w:t>If you set the language to German, a configuration file named ’_bookdown.yml’ is copied into the working directory, which defines the labels of the figure legend and table captions. If you want to use other labels (e.g. ‘Abb.’ instead of ‘Abbildung’) feel free to modify the file.</w:t>
       </w:r>
     </w:p>
     <w:p>
@@ -2293,37 +2083,23 @@
           <w:lang w:val="en-US"/>
         </w:rPr>
       </w:pPr>
-      <w:bookmarkStart w:id="6" w:name="_Toc109249855"/>
-      <w:bookmarkStart w:id="7" w:name="the-bookdown-package"/>
+      <w:bookmarkStart w:id="5" w:name="_Toc109249855"/>
+      <w:bookmarkStart w:id="6" w:name="the-bookdown-package"/>
+      <w:bookmarkEnd w:id="4"/>
+      <w:r>
+        <w:rPr>
+          <w:lang w:val="en-US"/>
+        </w:rPr>
+        <w:t>1.2</w:t>
+      </w:r>
+      <w:r>
+        <w:rPr>
+          <w:lang w:val="en-US"/>
+        </w:rPr>
+        <w:tab/>
+        <w:t>The bookdown package</w:t>
+      </w:r>
       <w:bookmarkEnd w:id="5"/>
-      <w:r>
-        <w:rPr>
-          <w:lang w:val="en-US"/>
-        </w:rPr>
-        <w:t>1.2</w:t>
-      </w:r>
-      <w:r>
-        <w:rPr>
-          <w:lang w:val="en-US"/>
-        </w:rPr>
-        <w:tab/>
-        <w:t xml:space="preserve">The </w:t>
-      </w:r>
-      <w:proofErr w:type="spellStart"/>
-      <w:r>
-        <w:rPr>
-          <w:lang w:val="en-US"/>
-        </w:rPr>
-        <w:t>bookdown</w:t>
-      </w:r>
-      <w:proofErr w:type="spellEnd"/>
-      <w:r>
-        <w:rPr>
-          <w:lang w:val="en-US"/>
-        </w:rPr>
-        <w:t xml:space="preserve"> package</w:t>
-      </w:r>
-      <w:bookmarkEnd w:id="6"/>
     </w:p>
     <w:p>
       <w:pPr>
@@ -2338,7 +2114,6 @@
         <w:t xml:space="preserve">If you are new to working with </w:t>
       </w:r>
       <w:hyperlink r:id="rId9">
-        <w:proofErr w:type="spellStart"/>
         <w:r>
           <w:rPr>
             <w:rStyle w:val="Hyperlink"/>
@@ -2346,7 +2121,6 @@
           </w:rPr>
           <w:t>bookdown</w:t>
         </w:r>
-        <w:proofErr w:type="spellEnd"/>
       </w:hyperlink>
       <w:r>
         <w:rPr>
@@ -2355,7 +2129,6 @@
         <w:t xml:space="preserve"> or even to </w:t>
       </w:r>
       <w:hyperlink r:id="rId10">
-        <w:proofErr w:type="spellStart"/>
         <w:r>
           <w:rPr>
             <w:rStyle w:val="Hyperlink"/>
@@ -2363,7 +2136,6 @@
           </w:rPr>
           <w:t>rmarkdown</w:t>
         </w:r>
-        <w:proofErr w:type="spellEnd"/>
       </w:hyperlink>
       <w:r>
         <w:rPr>
@@ -2371,7 +2143,6 @@
         </w:rPr>
         <w:t xml:space="preserve">, please read over this documentation. To learn more about the </w:t>
       </w:r>
-      <w:proofErr w:type="spellStart"/>
       <w:r>
         <w:rPr>
           <w:i/>
@@ -2380,14 +2151,12 @@
         </w:rPr>
         <w:t>bookdown</w:t>
       </w:r>
-      <w:proofErr w:type="spellEnd"/>
       <w:r>
         <w:rPr>
           <w:lang w:val="en-US"/>
         </w:rPr>
         <w:t xml:space="preserve"> and </w:t>
       </w:r>
-      <w:proofErr w:type="spellStart"/>
       <w:r>
         <w:rPr>
           <w:i/>
@@ -2396,7 +2165,6 @@
         </w:rPr>
         <w:t>rmarkdown</w:t>
       </w:r>
-      <w:proofErr w:type="spellEnd"/>
       <w:r>
         <w:rPr>
           <w:lang w:val="en-US"/>
@@ -2411,14 +2179,15 @@
           <w:lang w:val="en-US"/>
         </w:rPr>
       </w:pPr>
-      <w:bookmarkStart w:id="8" w:name="_Toc109249856"/>
-      <w:bookmarkStart w:id="9" w:name="methods"/>
-      <w:bookmarkEnd w:id="3"/>
-      <w:bookmarkEnd w:id="7"/>
-      <w:r>
-        <w:rPr>
-          <w:lang w:val="en-US"/>
-        </w:rPr>
+      <w:bookmarkStart w:id="7" w:name="_Toc109249856"/>
+      <w:bookmarkStart w:id="8" w:name="methods"/>
+      <w:bookmarkEnd w:id="2"/>
+      <w:bookmarkEnd w:id="6"/>
+      <w:r>
+        <w:rPr>
+          <w:lang w:val="en-US"/>
+        </w:rPr>
+        <w:lastRenderedPageBreak/>
         <w:t>2</w:t>
       </w:r>
       <w:r>
@@ -2428,7 +2197,7 @@
         <w:tab/>
         <w:t>Methods</w:t>
       </w:r>
-      <w:bookmarkEnd w:id="8"/>
+      <w:bookmarkEnd w:id="7"/>
     </w:p>
     <w:p>
       <w:pPr>
@@ -2437,8 +2206,8 @@
           <w:lang w:val="en-US"/>
         </w:rPr>
       </w:pPr>
-      <w:bookmarkStart w:id="10" w:name="_Toc109249857"/>
-      <w:bookmarkStart w:id="11" w:name="cross-references"/>
+      <w:bookmarkStart w:id="9" w:name="_Toc109249857"/>
+      <w:bookmarkStart w:id="10" w:name="cross-references"/>
       <w:r>
         <w:rPr>
           <w:lang w:val="en-US"/>
@@ -2452,7 +2221,7 @@
         <w:tab/>
         <w:t>Cross-references</w:t>
       </w:r>
-      <w:bookmarkEnd w:id="10"/>
+      <w:bookmarkEnd w:id="9"/>
     </w:p>
     <w:p>
       <w:pPr>
@@ -2492,21 +2261,7 @@
         <w:rPr>
           <w:lang w:val="en-US"/>
         </w:rPr>
-        <w:t xml:space="preserve"> to separate words, use hyphens here instead. Note that figures need to have a caption to be numbered and for cross-referencing, The caption is also set in the chunk option with </w:t>
-      </w:r>
-      <w:proofErr w:type="spellStart"/>
-      <w:r>
-        <w:rPr>
-          <w:lang w:val="en-US"/>
-        </w:rPr>
-        <w:t>fig.cap</w:t>
-      </w:r>
-      <w:proofErr w:type="spellEnd"/>
-      <w:r>
-        <w:rPr>
-          <w:lang w:val="en-US"/>
-        </w:rPr>
-        <w:t>='Your caption'.</w:t>
+        <w:t xml:space="preserve"> to separate words, use hyphens here instead. Note that figures need to have a caption to be numbered and for cross-referencing, The caption is also set in the chunk option with fig.cap='Your caption'.</w:t>
       </w:r>
     </w:p>
     <w:p>
@@ -2588,7 +2343,6 @@
           </w:rPr>
           <w:t xml:space="preserve">Using the </w:t>
         </w:r>
-        <w:proofErr w:type="spellStart"/>
         <w:r>
           <w:rPr>
             <w:rStyle w:val="Hyperlink"/>
@@ -2598,7 +2352,6 @@
           </w:rPr>
           <w:t>knitr</w:t>
         </w:r>
-        <w:proofErr w:type="spellEnd"/>
         <w:r>
           <w:rPr>
             <w:rStyle w:val="Hyperlink"/>
@@ -2621,9 +2374,9 @@
           <w:lang w:val="en-US"/>
         </w:rPr>
       </w:pPr>
-      <w:bookmarkStart w:id="12" w:name="_Toc109249858"/>
-      <w:bookmarkStart w:id="13" w:name="mathematical-equations"/>
-      <w:bookmarkEnd w:id="11"/>
+      <w:bookmarkStart w:id="11" w:name="_Toc109249858"/>
+      <w:bookmarkStart w:id="12" w:name="mathematical-equations"/>
+      <w:bookmarkEnd w:id="10"/>
       <w:r>
         <w:rPr>
           <w:lang w:val="en-US"/>
@@ -2637,7 +2390,7 @@
         <w:tab/>
         <w:t>Mathematical equations</w:t>
       </w:r>
-      <w:bookmarkEnd w:id="12"/>
+      <w:bookmarkEnd w:id="11"/>
     </w:p>
     <w:p>
       <w:pPr>
@@ -2815,56 +2568,7 @@
         <w:rPr>
           <w:lang w:val="en-US"/>
         </w:rPr>
-        <w:t xml:space="preserve">Alternatively, you can use </w:t>
-      </w:r>
-      <w:proofErr w:type="spellStart"/>
-      <w:r>
-        <w:rPr>
-          <w:lang w:val="en-US"/>
-        </w:rPr>
-        <w:t>LaTeX</w:t>
-      </w:r>
-      <w:proofErr w:type="spellEnd"/>
-      <w:r>
-        <w:rPr>
-          <w:lang w:val="en-US"/>
-        </w:rPr>
-        <w:t xml:space="preserve"> for more control and when equations are more complicated. </w:t>
-      </w:r>
-      <w:proofErr w:type="spellStart"/>
-      <w:r>
-        <w:rPr>
-          <w:lang w:val="en-US"/>
-        </w:rPr>
-        <w:t>LaTeX</w:t>
-      </w:r>
-      <w:proofErr w:type="spellEnd"/>
-      <w:r>
-        <w:rPr>
-          <w:lang w:val="en-US"/>
-        </w:rPr>
-        <w:t xml:space="preserve"> equations are also automatically numbered if you define a label within the equation environment, which is useful if you have many equations and want to cross-reference them. </w:t>
-      </w:r>
-      <w:r>
-        <w:rPr>
-          <w:lang w:val="en-US"/>
-        </w:rPr>
-        <w:lastRenderedPageBreak/>
-        <w:t>The equation label needs to be written with \#</w:t>
-      </w:r>
-      <w:proofErr w:type="spellStart"/>
-      <w:r>
-        <w:rPr>
-          <w:lang w:val="en-US"/>
-        </w:rPr>
-        <w:t>eq:label</w:t>
-      </w:r>
-      <w:proofErr w:type="spellEnd"/>
-      <w:r>
-        <w:rPr>
-          <w:lang w:val="en-US"/>
-        </w:rPr>
-        <w:t xml:space="preserve"> before the end of the equation (see eq. </w:t>
+        <w:t xml:space="preserve">Alternatively, you can use LaTeX for more control and when equations are more complicated. LaTeX equations are also automatically numbered if you define a label within the equation environment, which is useful if you have many equations and want to cross-reference them. The equation label needs to be written with \#eq:label before the end of the equation (see eq. </w:t>
       </w:r>
       <w:r>
         <w:t>(2.1)):</w:t>
@@ -3414,13 +3118,8 @@
         <w:t xml:space="preserve"> represents the circle number or Ludolph’s number. </w:t>
       </w:r>
       <w:r>
-        <w:t xml:space="preserve">The </w:t>
-      </w:r>
-      <w:proofErr w:type="spellStart"/>
-      <w:r>
-        <w:t>function</w:t>
-      </w:r>
-      <w:proofErr w:type="spellEnd"/>
+        <w:t>The function</w:t>
+      </w:r>
     </w:p>
     <w:p>
       <w:pPr>
@@ -3672,6 +3371,7 @@
         <w:rPr>
           <w:lang w:val="en-US"/>
         </w:rPr>
+        <w:lastRenderedPageBreak/>
         <w:t>represents then the distribution function of (2.2).</w:t>
       </w:r>
     </w:p>
@@ -3686,21 +3386,7 @@
         <w:rPr>
           <w:lang w:val="en-US"/>
         </w:rPr>
-        <w:t xml:space="preserve">The numbering of equations, as in (2.2), should only be done if they are referred to in the rest of the text. Especially if there are many equations in the thesis, the use of </w:t>
-      </w:r>
-      <w:proofErr w:type="spellStart"/>
-      <w:r>
-        <w:rPr>
-          <w:lang w:val="en-US"/>
-        </w:rPr>
-        <w:t>LaTeX</w:t>
-      </w:r>
-      <w:proofErr w:type="spellEnd"/>
-      <w:r>
-        <w:rPr>
-          <w:lang w:val="en-US"/>
-        </w:rPr>
-        <w:t xml:space="preserve"> seems to make more sense.</w:t>
+        <w:t>The numbering of equations, as in (2.2), should only be done if they are referred to in the rest of the text. Especially if there are many equations in the thesis, the use of LaTeX seems to make more sense.</w:t>
       </w:r>
     </w:p>
     <w:p>
@@ -3710,9 +3396,9 @@
           <w:lang w:val="en-US"/>
         </w:rPr>
       </w:pPr>
-      <w:bookmarkStart w:id="14" w:name="_Toc109249859"/>
-      <w:bookmarkStart w:id="15" w:name="software"/>
-      <w:bookmarkEnd w:id="13"/>
+      <w:bookmarkStart w:id="13" w:name="_Toc109249859"/>
+      <w:bookmarkStart w:id="14" w:name="software"/>
+      <w:bookmarkEnd w:id="12"/>
       <w:r>
         <w:rPr>
           <w:lang w:val="en-US"/>
@@ -3726,7 +3412,7 @@
         <w:tab/>
         <w:t>Software</w:t>
       </w:r>
-      <w:bookmarkEnd w:id="14"/>
+      <w:bookmarkEnd w:id="13"/>
     </w:p>
     <w:p>
       <w:pPr>
@@ -3752,91 +3438,7 @@
         <w:rPr>
           <w:lang w:val="en-US"/>
         </w:rPr>
-        <w:t>All analyses were performed using the statistical software R (version 4.2.1) (R Core Team, 2022). This thesis, including tables, was generated using the packages ‘</w:t>
-      </w:r>
-      <w:proofErr w:type="spellStart"/>
-      <w:r>
-        <w:rPr>
-          <w:lang w:val="en-US"/>
-        </w:rPr>
-        <w:t>bookdown</w:t>
-      </w:r>
-      <w:proofErr w:type="spellEnd"/>
-      <w:r>
-        <w:rPr>
-          <w:lang w:val="en-US"/>
-        </w:rPr>
-        <w:t>’ (version 0.27) (</w:t>
-      </w:r>
-      <w:proofErr w:type="spellStart"/>
-      <w:r>
-        <w:rPr>
-          <w:lang w:val="en-US"/>
-        </w:rPr>
-        <w:t>Xie</w:t>
-      </w:r>
-      <w:proofErr w:type="spellEnd"/>
-      <w:r>
-        <w:rPr>
-          <w:lang w:val="en-US"/>
-        </w:rPr>
-        <w:t>, 2022a), ‘</w:t>
-      </w:r>
-      <w:proofErr w:type="spellStart"/>
-      <w:r>
-        <w:rPr>
-          <w:lang w:val="en-US"/>
-        </w:rPr>
-        <w:t>rmarkdown</w:t>
-      </w:r>
-      <w:proofErr w:type="spellEnd"/>
-      <w:r>
-        <w:rPr>
-          <w:lang w:val="en-US"/>
-        </w:rPr>
-        <w:t>’ (version 2.14) (Allaire et al., 2022), ‘</w:t>
-      </w:r>
-      <w:proofErr w:type="spellStart"/>
-      <w:r>
-        <w:rPr>
-          <w:lang w:val="en-US"/>
-        </w:rPr>
-        <w:t>knitr</w:t>
-      </w:r>
-      <w:proofErr w:type="spellEnd"/>
-      <w:r>
-        <w:rPr>
-          <w:lang w:val="en-US"/>
-        </w:rPr>
-        <w:t>’ (version 1.39) (</w:t>
-      </w:r>
-      <w:proofErr w:type="spellStart"/>
-      <w:r>
-        <w:rPr>
-          <w:lang w:val="en-US"/>
-        </w:rPr>
-        <w:t>Xie</w:t>
-      </w:r>
-      <w:proofErr w:type="spellEnd"/>
-      <w:r>
-        <w:rPr>
-          <w:lang w:val="en-US"/>
-        </w:rPr>
-        <w:t>, 2022b), and ‘</w:t>
-      </w:r>
-      <w:proofErr w:type="spellStart"/>
-      <w:r>
-        <w:rPr>
-          <w:lang w:val="en-US"/>
-        </w:rPr>
-        <w:t>huxtable</w:t>
-      </w:r>
-      <w:proofErr w:type="spellEnd"/>
-      <w:r>
-        <w:rPr>
-          <w:lang w:val="en-US"/>
-        </w:rPr>
-        <w:t>’ (version 5.5.0) (Hugh-Jones, 2022).</w:t>
+        <w:t>All analyses were performed using the statistical software R (version 4.2.1) (R Core Team, 2022). This thesis, including tables, was generated using the packages ‘bookdown’ (version 0.27) (Xie, 2022a), ‘rmarkdown’ (version 2.14) (Allaire et al., 2022), ‘knitr’ (version 1.39) (Xie, 2022b), and ‘huxtable’ (version 5.5.0) (Hugh-Jones, 2022).</w:t>
       </w:r>
     </w:p>
     <w:p>
@@ -3846,10 +3448,10 @@
           <w:lang w:val="en-US"/>
         </w:rPr>
       </w:pPr>
-      <w:bookmarkStart w:id="16" w:name="_Toc109249860"/>
-      <w:bookmarkStart w:id="17" w:name="results"/>
-      <w:bookmarkEnd w:id="9"/>
-      <w:bookmarkEnd w:id="15"/>
+      <w:bookmarkStart w:id="15" w:name="_Toc109249860"/>
+      <w:bookmarkStart w:id="16" w:name="results"/>
+      <w:bookmarkEnd w:id="8"/>
+      <w:bookmarkEnd w:id="14"/>
       <w:r>
         <w:rPr>
           <w:lang w:val="en-US"/>
@@ -3863,7 +3465,7 @@
         <w:tab/>
         <w:t>Results</w:t>
       </w:r>
-      <w:bookmarkEnd w:id="16"/>
+      <w:bookmarkEnd w:id="15"/>
     </w:p>
     <w:p>
       <w:pPr>
@@ -3872,8 +3474,8 @@
           <w:lang w:val="en-US"/>
         </w:rPr>
       </w:pPr>
-      <w:bookmarkStart w:id="18" w:name="_Toc109249861"/>
-      <w:bookmarkStart w:id="19" w:name="r-output"/>
+      <w:bookmarkStart w:id="17" w:name="_Toc109249861"/>
+      <w:bookmarkStart w:id="18" w:name="r-output"/>
       <w:r>
         <w:rPr>
           <w:lang w:val="en-US"/>
@@ -3887,7 +3489,7 @@
         <w:tab/>
         <w:t>R output</w:t>
       </w:r>
-      <w:bookmarkEnd w:id="18"/>
+      <w:bookmarkEnd w:id="17"/>
     </w:p>
     <w:p>
       <w:pPr>
@@ -3899,21 +3501,7 @@
         <w:rPr>
           <w:lang w:val="en-US"/>
         </w:rPr>
-        <w:t xml:space="preserve">R output is typically shown in the monospace font (here an example with the </w:t>
-      </w:r>
-      <w:proofErr w:type="spellStart"/>
-      <w:r>
-        <w:rPr>
-          <w:lang w:val="en-US"/>
-        </w:rPr>
-        <w:t>mtcars</w:t>
-      </w:r>
-      <w:proofErr w:type="spellEnd"/>
-      <w:r>
-        <w:rPr>
-          <w:lang w:val="en-US"/>
-        </w:rPr>
-        <w:t xml:space="preserve"> dataset):</w:t>
+        <w:t>R output is typically shown in the monospace font (here an example with the mtcars dataset):</w:t>
       </w:r>
     </w:p>
     <w:p>
@@ -3927,49 +3515,7 @@
         <w:rPr>
           <w:lang w:val="en-US"/>
         </w:rPr>
-        <w:t xml:space="preserve">      mpg             </w:t>
-      </w:r>
-      <w:proofErr w:type="spellStart"/>
-      <w:r>
-        <w:rPr>
-          <w:lang w:val="en-US"/>
-        </w:rPr>
-        <w:t>cyl</w:t>
-      </w:r>
-      <w:proofErr w:type="spellEnd"/>
-      <w:r>
-        <w:rPr>
-          <w:lang w:val="en-US"/>
-        </w:rPr>
-        <w:t xml:space="preserve">             </w:t>
-      </w:r>
-      <w:proofErr w:type="spellStart"/>
-      <w:r>
-        <w:rPr>
-          <w:lang w:val="en-US"/>
-        </w:rPr>
-        <w:t>disp</w:t>
-      </w:r>
-      <w:proofErr w:type="spellEnd"/>
-      <w:r>
-        <w:rPr>
-          <w:lang w:val="en-US"/>
-        </w:rPr>
-        <w:t xml:space="preserve">             </w:t>
-      </w:r>
-      <w:proofErr w:type="spellStart"/>
-      <w:r>
-        <w:rPr>
-          <w:lang w:val="en-US"/>
-        </w:rPr>
-        <w:t>hp</w:t>
-      </w:r>
-      <w:proofErr w:type="spellEnd"/>
-      <w:r>
-        <w:rPr>
-          <w:lang w:val="en-US"/>
-        </w:rPr>
-        <w:t xml:space="preserve">       </w:t>
+        <w:t xml:space="preserve">      mpg             cyl             disp             hp       </w:t>
       </w:r>
       <w:r>
         <w:rPr>
@@ -4021,14 +3567,13 @@
           <w:lang w:val="en-US"/>
         </w:rPr>
       </w:pPr>
-      <w:bookmarkStart w:id="20" w:name="_Toc109249862"/>
-      <w:bookmarkStart w:id="21" w:name="tables"/>
-      <w:bookmarkEnd w:id="19"/>
-      <w:r>
-        <w:rPr>
-          <w:lang w:val="en-US"/>
-        </w:rPr>
-        <w:lastRenderedPageBreak/>
+      <w:bookmarkStart w:id="19" w:name="_Toc109249862"/>
+      <w:bookmarkStart w:id="20" w:name="tables"/>
+      <w:bookmarkEnd w:id="18"/>
+      <w:r>
+        <w:rPr>
+          <w:lang w:val="en-US"/>
+        </w:rPr>
         <w:t>3.2</w:t>
       </w:r>
       <w:r>
@@ -4038,7 +3583,7 @@
         <w:tab/>
         <w:t>Tables</w:t>
       </w:r>
-      <w:bookmarkEnd w:id="20"/>
+      <w:bookmarkEnd w:id="19"/>
     </w:p>
     <w:p>
       <w:pPr>
@@ -4060,8 +3605,8 @@
           <w:lang w:val="en-US"/>
         </w:rPr>
       </w:pPr>
-      <w:bookmarkStart w:id="22" w:name="_Toc109249863"/>
-      <w:bookmarkStart w:id="23" w:name="using-the-knitr-package"/>
+      <w:bookmarkStart w:id="21" w:name="_Toc109249863"/>
+      <w:bookmarkStart w:id="22" w:name="using-the-knitr-package"/>
       <w:r>
         <w:rPr>
           <w:lang w:val="en-US"/>
@@ -4075,7 +3620,6 @@
         <w:tab/>
         <w:t xml:space="preserve">Using the </w:t>
       </w:r>
-      <w:proofErr w:type="spellStart"/>
       <w:r>
         <w:rPr>
           <w:i/>
@@ -4084,14 +3628,13 @@
         </w:rPr>
         <w:t>knitr</w:t>
       </w:r>
-      <w:proofErr w:type="spellEnd"/>
       <w:r>
         <w:rPr>
           <w:lang w:val="en-US"/>
         </w:rPr>
         <w:t xml:space="preserve"> package</w:t>
       </w:r>
-      <w:bookmarkEnd w:id="22"/>
+      <w:bookmarkEnd w:id="21"/>
     </w:p>
     <w:p>
       <w:pPr>
@@ -4103,35 +3646,7 @@
         <w:rPr>
           <w:lang w:val="en-US"/>
         </w:rPr>
-        <w:t xml:space="preserve">Table 3.1 is an example of using </w:t>
-      </w:r>
-      <w:proofErr w:type="spellStart"/>
-      <w:r>
-        <w:rPr>
-          <w:lang w:val="en-US"/>
-        </w:rPr>
-        <w:t>knitr</w:t>
-      </w:r>
-      <w:proofErr w:type="spellEnd"/>
-      <w:r>
-        <w:rPr>
-          <w:lang w:val="en-US"/>
-        </w:rPr>
-        <w:t>::</w:t>
-      </w:r>
-      <w:proofErr w:type="spellStart"/>
-      <w:r>
-        <w:rPr>
-          <w:lang w:val="en-US"/>
-        </w:rPr>
-        <w:t>kable</w:t>
-      </w:r>
-      <w:proofErr w:type="spellEnd"/>
-      <w:r>
-        <w:rPr>
-          <w:lang w:val="en-US"/>
-        </w:rPr>
-        <w:t>() to generate the table. The function has an explicit argument named caption where you can place your caption text.</w:t>
+        <w:t>Table 3.1 is an example of using knitr::kable() to generate the table. The function has an explicit argument named caption where you can place your caption text.</w:t>
       </w:r>
     </w:p>
     <w:p>
@@ -4146,35 +3661,7 @@
         <w:rPr>
           <w:lang w:val="en-US"/>
         </w:rPr>
-        <w:t xml:space="preserve">Table 3.1: This is a table produced with </w:t>
-      </w:r>
-      <w:proofErr w:type="spellStart"/>
-      <w:r>
-        <w:rPr>
-          <w:lang w:val="en-US"/>
-        </w:rPr>
-        <w:t>knitr</w:t>
-      </w:r>
-      <w:proofErr w:type="spellEnd"/>
-      <w:r>
-        <w:rPr>
-          <w:lang w:val="en-US"/>
-        </w:rPr>
-        <w:t>::</w:t>
-      </w:r>
-      <w:proofErr w:type="spellStart"/>
-      <w:r>
-        <w:rPr>
-          <w:lang w:val="en-US"/>
-        </w:rPr>
-        <w:t>kable</w:t>
-      </w:r>
-      <w:proofErr w:type="spellEnd"/>
-      <w:r>
-        <w:rPr>
-          <w:lang w:val="en-US"/>
-        </w:rPr>
-        <w:t>().</w:t>
+        <w:t>Table 3.1: This is a table produced with knitr::kable().</w:t>
       </w:r>
     </w:p>
     <w:tbl>
@@ -4184,13 +3671,13 @@
         <w:tblCaption w:val="Table 3.1: This is a table produced with knitr::kable()."/>
       </w:tblPr>
       <w:tblGrid>
-        <w:gridCol w:w="2014"/>
-        <w:gridCol w:w="650"/>
-        <w:gridCol w:w="475"/>
-        <w:gridCol w:w="613"/>
-        <w:gridCol w:w="500"/>
-        <w:gridCol w:w="631"/>
-        <w:gridCol w:w="742"/>
+        <w:gridCol w:w="1904"/>
+        <w:gridCol w:w="611"/>
+        <w:gridCol w:w="460"/>
+        <w:gridCol w:w="584"/>
+        <w:gridCol w:w="551"/>
+        <w:gridCol w:w="607"/>
+        <w:gridCol w:w="718"/>
       </w:tblGrid>
       <w:tr>
         <w:trPr>
@@ -4218,11 +3705,9 @@
               <w:pStyle w:val="Compact"/>
               <w:jc w:val="right"/>
             </w:pPr>
-            <w:proofErr w:type="spellStart"/>
             <w:r>
               <w:t>mpg</w:t>
             </w:r>
-            <w:proofErr w:type="spellEnd"/>
           </w:p>
         </w:tc>
         <w:tc>
@@ -4504,6 +3989,7 @@
               <w:pStyle w:val="Compact"/>
             </w:pPr>
             <w:r>
+              <w:lastRenderedPageBreak/>
               <w:t>Datsun 710</w:t>
             </w:r>
           </w:p>
@@ -4796,8 +4282,8 @@
       <w:pPr>
         <w:pStyle w:val="berschrift4"/>
       </w:pPr>
-      <w:bookmarkStart w:id="24" w:name="_Toc109249864"/>
-      <w:bookmarkStart w:id="25" w:name="the-huxtable-package"/>
+      <w:bookmarkStart w:id="23" w:name="_Toc109249864"/>
+      <w:bookmarkStart w:id="24" w:name="the-huxtable-package"/>
       <w:r>
         <w:t>3.2.1.1</w:t>
       </w:r>
@@ -4814,7 +4300,7 @@
       <w:r>
         <w:t xml:space="preserve"> package</w:t>
       </w:r>
-      <w:bookmarkEnd w:id="24"/>
+      <w:bookmarkEnd w:id="23"/>
     </w:p>
     <w:p>
       <w:pPr>
@@ -4834,44 +4320,14 @@
             <w:rStyle w:val="Hyperlink"/>
             <w:lang w:val="en-US"/>
           </w:rPr>
-          <w:t>‘</w:t>
-        </w:r>
-        <w:proofErr w:type="spellStart"/>
-        <w:r>
-          <w:rPr>
-            <w:rStyle w:val="Hyperlink"/>
-            <w:lang w:val="en-US"/>
-          </w:rPr>
-          <w:t>huxtable</w:t>
-        </w:r>
-        <w:proofErr w:type="spellEnd"/>
-        <w:r>
-          <w:rPr>
-            <w:rStyle w:val="Hyperlink"/>
-            <w:lang w:val="en-US"/>
-          </w:rPr>
-          <w:t>’</w:t>
+          <w:t>‘huxtable’</w:t>
         </w:r>
       </w:hyperlink>
       <w:r>
         <w:rPr>
           <w:lang w:val="en-US"/>
         </w:rPr>
-        <w:t>. Table 3.2 is an example of a table representation with ‘</w:t>
-      </w:r>
-      <w:proofErr w:type="spellStart"/>
-      <w:r>
-        <w:rPr>
-          <w:lang w:val="en-US"/>
-        </w:rPr>
-        <w:t>huxtable</w:t>
-      </w:r>
-      <w:proofErr w:type="spellEnd"/>
-      <w:r>
-        <w:rPr>
-          <w:lang w:val="en-US"/>
-        </w:rPr>
-        <w:t>’:</w:t>
+        <w:t>. Table 3.2 is an example of a table representation with ‘huxtable’:</w:t>
       </w:r>
     </w:p>
     <w:p>
@@ -4886,21 +4342,7 @@
         <w:rPr>
           <w:lang w:val="en-US"/>
         </w:rPr>
-        <w:t xml:space="preserve">Table 3.2: Overview of the first lines and columns in the </w:t>
-      </w:r>
-      <w:proofErr w:type="spellStart"/>
-      <w:r>
-        <w:rPr>
-          <w:lang w:val="en-US"/>
-        </w:rPr>
-        <w:t>mtcars</w:t>
-      </w:r>
-      <w:proofErr w:type="spellEnd"/>
-      <w:r>
-        <w:rPr>
-          <w:lang w:val="en-US"/>
-        </w:rPr>
-        <w:t xml:space="preserve"> dataset.</w:t>
+        <w:t>Table 3.2: Overview of the first lines and columns in the mtcars dataset.</w:t>
       </w:r>
     </w:p>
     <w:tbl>
@@ -4953,7 +4395,6 @@
               <w:spacing w:before="120" w:line="240" w:lineRule="auto"/>
               <w:ind w:left="120" w:right="120"/>
             </w:pPr>
-            <w:proofErr w:type="spellStart"/>
             <w:r>
               <w:rPr>
                 <w:rFonts w:ascii="Helvetica"/>
@@ -4962,10 +4403,8 @@
                 <w:sz w:val="20"/>
                 <w:szCs w:val="20"/>
               </w:rPr>
-              <w:lastRenderedPageBreak/>
               <w:t>model</w:t>
             </w:r>
-            <w:proofErr w:type="spellEnd"/>
           </w:p>
         </w:tc>
         <w:tc>
@@ -6686,11 +6125,11 @@
       <w:pPr>
         <w:pStyle w:val="berschrift2"/>
       </w:pPr>
-      <w:bookmarkStart w:id="26" w:name="_Toc109249865"/>
-      <w:bookmarkStart w:id="27" w:name="figures"/>
-      <w:bookmarkEnd w:id="21"/>
-      <w:bookmarkEnd w:id="23"/>
-      <w:bookmarkEnd w:id="25"/>
+      <w:bookmarkStart w:id="25" w:name="_Toc109249865"/>
+      <w:bookmarkStart w:id="26" w:name="figures"/>
+      <w:bookmarkEnd w:id="20"/>
+      <w:bookmarkEnd w:id="22"/>
+      <w:bookmarkEnd w:id="24"/>
       <w:r>
         <w:t>3.3</w:t>
       </w:r>
@@ -6698,7 +6137,7 @@
         <w:tab/>
         <w:t>Figures</w:t>
       </w:r>
-      <w:bookmarkEnd w:id="26"/>
+      <w:bookmarkEnd w:id="25"/>
     </w:p>
     <w:p>
       <w:pPr>
@@ -6718,8 +6157,9 @@
         <w:rPr>
           <w:noProof/>
         </w:rPr>
+        <w:lastRenderedPageBreak/>
         <w:drawing>
-          <wp:inline distT="0" distB="0" distL="0" distR="0">
+          <wp:inline distT="0" distB="0" distL="0" distR="0" wp14:anchorId="7FF85BEC" wp14:editId="75EB63CB">
             <wp:extent cx="5727700" cy="4582160"/>
             <wp:effectExtent l="0" t="0" r="0" b="0"/>
             <wp:docPr id="37" name="Picture" descr="Figure 3.1: Relationship between horsepower and fuel economy."/>
@@ -6766,7 +6206,6 @@
         <w:pStyle w:val="ImageCaption"/>
       </w:pPr>
       <w:r>
-        <w:lastRenderedPageBreak/>
         <w:t>Figure 3.1: Relationship between horsepower and fuel economy.</w:t>
       </w:r>
     </w:p>
@@ -6789,8 +6228,9 @@
         <w:rPr>
           <w:noProof/>
         </w:rPr>
+        <w:lastRenderedPageBreak/>
         <w:drawing>
-          <wp:inline distT="0" distB="0" distL="0" distR="0">
+          <wp:inline distT="0" distB="0" distL="0" distR="0" wp14:anchorId="626054B6" wp14:editId="249EAE99">
             <wp:extent cx="5727700" cy="3436620"/>
             <wp:effectExtent l="0" t="0" r="0" b="0"/>
             <wp:docPr id="40" name="Picture" descr="Figure 3.2: Fuel differences between transmission types (0 = automatic, 1 = manual)."/>
@@ -6851,35 +6291,7 @@
         <w:rPr>
           <w:lang w:val="en-US"/>
         </w:rPr>
-        <w:t xml:space="preserve">By the way, illustrations, regardless of whether they are external images or diagrams created in R, are always displayed across the entire width in the Word document. Unfortunately, settings via the code chunk options </w:t>
-      </w:r>
-      <w:proofErr w:type="spellStart"/>
-      <w:r>
-        <w:rPr>
-          <w:lang w:val="en-US"/>
-        </w:rPr>
-        <w:t>fig.height</w:t>
-      </w:r>
-      <w:proofErr w:type="spellEnd"/>
-      <w:r>
-        <w:rPr>
-          <w:lang w:val="en-US"/>
-        </w:rPr>
-        <w:t xml:space="preserve"> and </w:t>
-      </w:r>
-      <w:proofErr w:type="spellStart"/>
-      <w:r>
-        <w:rPr>
-          <w:lang w:val="en-US"/>
-        </w:rPr>
-        <w:t>out.width</w:t>
-      </w:r>
-      <w:proofErr w:type="spellEnd"/>
-      <w:r>
-        <w:rPr>
-          <w:lang w:val="en-US"/>
-        </w:rPr>
-        <w:t xml:space="preserve"> do not currently work in Word! For external images, the width can be adjusted via the size of the image file itself.</w:t>
+        <w:t>By the way, illustrations, regardless of whether they are external images or diagrams created in R, are always displayed across the entire width in the Word document. Unfortunately, settings via the code chunk options fig.height and out.width do not currently work in Word! For external images, the width can be adjusted via the size of the image file itself.</w:t>
       </w:r>
     </w:p>
     <w:p>
@@ -6889,10 +6301,10 @@
           <w:lang w:val="en-US"/>
         </w:rPr>
       </w:pPr>
-      <w:bookmarkStart w:id="28" w:name="_Toc109249866"/>
-      <w:bookmarkStart w:id="29" w:name="adding-citations-and-bibliography"/>
-      <w:bookmarkEnd w:id="17"/>
-      <w:bookmarkEnd w:id="27"/>
+      <w:bookmarkStart w:id="27" w:name="_Toc109249866"/>
+      <w:bookmarkStart w:id="28" w:name="adding-citations-and-bibliography"/>
+      <w:bookmarkEnd w:id="16"/>
+      <w:bookmarkEnd w:id="26"/>
       <w:r>
         <w:rPr>
           <w:lang w:val="en-US"/>
@@ -6906,7 +6318,7 @@
         <w:tab/>
         <w:t>Adding citations and bibliography</w:t>
       </w:r>
-      <w:bookmarkEnd w:id="28"/>
+      <w:bookmarkEnd w:id="27"/>
     </w:p>
     <w:p>
       <w:pPr>
@@ -6918,21 +6330,7 @@
         <w:rPr>
           <w:lang w:val="en-US"/>
         </w:rPr>
-        <w:t>Link a .bib document via the YAML header, and the bibliography will be printed at the very end (as usual). The default bibliography style is provided in the ‘sage-</w:t>
-      </w:r>
-      <w:proofErr w:type="spellStart"/>
-      <w:r>
-        <w:rPr>
-          <w:lang w:val="en-US"/>
-        </w:rPr>
-        <w:t>harvard.csl</w:t>
-      </w:r>
-      <w:proofErr w:type="spellEnd"/>
-      <w:r>
-        <w:rPr>
-          <w:lang w:val="en-US"/>
-        </w:rPr>
-        <w:t xml:space="preserve">’ file, which adopts the </w:t>
+        <w:t xml:space="preserve">Link a .bib document via the YAML header, and the bibliography will be printed at the very end (as usual). The default bibliography style is provided in the ‘sage-harvard.csl’ file, which adopts the </w:t>
       </w:r>
       <w:hyperlink r:id="rId14">
         <w:r>
@@ -6961,49 +6359,7 @@
         <w:rPr>
           <w:lang w:val="en-US"/>
         </w:rPr>
-        <w:t xml:space="preserve">References can be cited directly within the document using the R Markdown equivalent of the </w:t>
-      </w:r>
-      <w:proofErr w:type="spellStart"/>
-      <w:r>
-        <w:rPr>
-          <w:lang w:val="en-US"/>
-        </w:rPr>
-        <w:t>LaTeX</w:t>
-      </w:r>
-      <w:proofErr w:type="spellEnd"/>
-      <w:r>
-        <w:rPr>
-          <w:lang w:val="en-US"/>
-        </w:rPr>
-        <w:t xml:space="preserve"> citation system [@key], where key is the citation key in the first line of the entry in the .bib file. Example: (Taylor and Green, 1937). To cite multiple entries, separate the keys by semicolons (e.g., (</w:t>
-      </w:r>
-      <w:proofErr w:type="spellStart"/>
-      <w:r>
-        <w:rPr>
-          <w:lang w:val="en-US"/>
-        </w:rPr>
-        <w:t>Kamm</w:t>
-      </w:r>
-      <w:proofErr w:type="spellEnd"/>
-      <w:r>
-        <w:rPr>
-          <w:lang w:val="en-US"/>
-        </w:rPr>
-        <w:t xml:space="preserve">, 2000; </w:t>
-      </w:r>
-      <w:proofErr w:type="spellStart"/>
-      <w:r>
-        <w:rPr>
-          <w:lang w:val="en-US"/>
-        </w:rPr>
-        <w:t>Knupp</w:t>
-      </w:r>
-      <w:proofErr w:type="spellEnd"/>
-      <w:r>
-        <w:rPr>
-          <w:lang w:val="en-US"/>
-        </w:rPr>
-        <w:t>, 1999).</w:t>
+        <w:t>References can be cited directly within the document using the R Markdown equivalent of the LaTeX citation system [@key], where key is the citation key in the first line of the entry in the .bib file. Example: (Taylor and Green, 1937). To cite multiple entries, separate the keys by semicolons (e.g., (Kamm, 2000; Knupp, 1999).</w:t>
       </w:r>
     </w:p>
     <w:p>
@@ -7020,7 +6376,6 @@
         <w:t xml:space="preserve">There is also the package </w:t>
       </w:r>
       <w:hyperlink r:id="rId15">
-        <w:proofErr w:type="spellStart"/>
         <w:r>
           <w:rPr>
             <w:rStyle w:val="Hyperlink"/>
@@ -7028,7 +6383,6 @@
           </w:rPr>
           <w:t>citr</w:t>
         </w:r>
-        <w:proofErr w:type="spellEnd"/>
       </w:hyperlink>
       <w:r>
         <w:rPr>
@@ -7036,7 +6390,6 @@
         </w:rPr>
         <w:t xml:space="preserve">, which I highly recommend: </w:t>
       </w:r>
-      <w:proofErr w:type="spellStart"/>
       <w:r>
         <w:rPr>
           <w:i/>
@@ -7045,40 +6398,11 @@
         </w:rPr>
         <w:t>citr</w:t>
       </w:r>
-      <w:proofErr w:type="spellEnd"/>
-      <w:r>
-        <w:rPr>
-          <w:lang w:val="en-US"/>
-        </w:rPr>
-        <w:t xml:space="preserve"> provides functions and an </w:t>
-      </w:r>
-      <w:proofErr w:type="spellStart"/>
-      <w:r>
-        <w:rPr>
-          <w:lang w:val="en-US"/>
-        </w:rPr>
-        <w:t>RStudio</w:t>
-      </w:r>
-      <w:proofErr w:type="spellEnd"/>
-      <w:r>
-        <w:rPr>
-          <w:lang w:val="en-US"/>
-        </w:rPr>
-        <w:t xml:space="preserve"> add-in to search a </w:t>
-      </w:r>
-      <w:proofErr w:type="spellStart"/>
-      <w:r>
-        <w:rPr>
-          <w:lang w:val="en-US"/>
-        </w:rPr>
-        <w:t>BibTeX</w:t>
-      </w:r>
-      <w:proofErr w:type="spellEnd"/>
-      <w:r>
-        <w:rPr>
-          <w:lang w:val="en-US"/>
-        </w:rPr>
-        <w:t xml:space="preserve">-file to create and insert formatted Markdown citations into the current document. If you are using the reference manager </w:t>
+      <w:r>
+        <w:rPr>
+          <w:lang w:val="en-US"/>
+        </w:rPr>
+        <w:t xml:space="preserve"> provides functions and an RStudio add-in to search a BibTeX-file to create and insert formatted Markdown citations into the current document. If you are using the reference manager </w:t>
       </w:r>
       <w:hyperlink r:id="rId16">
         <w:r>
@@ -7106,7 +6430,6 @@
         <w:rPr>
           <w:lang w:val="en-US"/>
         </w:rPr>
-        <w:lastRenderedPageBreak/>
         <w:br w:type="page"/>
       </w:r>
     </w:p>
@@ -7117,9 +6440,9 @@
           <w:lang w:val="en-US"/>
         </w:rPr>
       </w:pPr>
-      <w:bookmarkStart w:id="30" w:name="_Toc109249867"/>
-      <w:bookmarkStart w:id="31" w:name="references"/>
-      <w:bookmarkEnd w:id="29"/>
+      <w:bookmarkStart w:id="29" w:name="_Toc109249867"/>
+      <w:bookmarkStart w:id="30" w:name="references"/>
+      <w:bookmarkEnd w:id="28"/>
       <w:r>
         <w:rPr>
           <w:lang w:val="en-US"/>
@@ -7134,7 +6457,7 @@
         <w:tab/>
         <w:t>References</w:t>
       </w:r>
-      <w:bookmarkEnd w:id="30"/>
+      <w:bookmarkEnd w:id="29"/>
     </w:p>
     <w:p>
       <w:pPr>
@@ -7143,45 +6466,21 @@
           <w:lang w:val="en-US"/>
         </w:rPr>
       </w:pPr>
-      <w:bookmarkStart w:id="32" w:name="ref-R-rmarkdown"/>
-      <w:bookmarkStart w:id="33" w:name="refs"/>
-      <w:r>
-        <w:rPr>
-          <w:lang w:val="en-US"/>
-        </w:rPr>
-        <w:t xml:space="preserve">Allaire J, </w:t>
-      </w:r>
-      <w:proofErr w:type="spellStart"/>
-      <w:r>
-        <w:rPr>
-          <w:lang w:val="en-US"/>
-        </w:rPr>
-        <w:t>Xie</w:t>
-      </w:r>
-      <w:proofErr w:type="spellEnd"/>
-      <w:r>
-        <w:rPr>
-          <w:lang w:val="en-US"/>
-        </w:rPr>
-        <w:t xml:space="preserve"> Y, McPherson J, et al. (2022) </w:t>
-      </w:r>
-      <w:proofErr w:type="spellStart"/>
+      <w:bookmarkStart w:id="31" w:name="ref-R-rmarkdown"/>
+      <w:bookmarkStart w:id="32" w:name="refs"/>
+      <w:r>
+        <w:rPr>
+          <w:lang w:val="en-US"/>
+        </w:rPr>
+        <w:t xml:space="preserve">Allaire J, Xie Y, McPherson J, et al. (2022) </w:t>
+      </w:r>
       <w:r>
         <w:rPr>
           <w:i/>
           <w:iCs/>
           <w:lang w:val="en-US"/>
         </w:rPr>
-        <w:t>Rmarkdown</w:t>
-      </w:r>
-      <w:proofErr w:type="spellEnd"/>
-      <w:r>
-        <w:rPr>
-          <w:i/>
-          <w:iCs/>
-          <w:lang w:val="en-US"/>
-        </w:rPr>
-        <w:t>: Dynamic Documents for r</w:t>
+        <w:t>Rmarkdown: Dynamic Documents for r</w:t>
       </w:r>
       <w:r>
         <w:rPr>
@@ -7212,8 +6511,8 @@
           <w:lang w:val="en-US"/>
         </w:rPr>
       </w:pPr>
-      <w:bookmarkStart w:id="34" w:name="ref-R-huxtable"/>
-      <w:bookmarkEnd w:id="32"/>
+      <w:bookmarkStart w:id="33" w:name="ref-R-huxtable"/>
+      <w:bookmarkEnd w:id="31"/>
       <w:r>
         <w:rPr>
           <w:lang w:val="en-US"/>
@@ -7226,25 +6525,7 @@
           <w:iCs/>
           <w:lang w:val="en-US"/>
         </w:rPr>
-        <w:t xml:space="preserve">Huxtable: Easily Create and Style Tables for </w:t>
-      </w:r>
-      <w:proofErr w:type="spellStart"/>
-      <w:r>
-        <w:rPr>
-          <w:i/>
-          <w:iCs/>
-          <w:lang w:val="en-US"/>
-        </w:rPr>
-        <w:t>LaTeX</w:t>
-      </w:r>
-      <w:proofErr w:type="spellEnd"/>
-      <w:r>
-        <w:rPr>
-          <w:i/>
-          <w:iCs/>
-          <w:lang w:val="en-US"/>
-        </w:rPr>
-        <w:t>, HTML and Other Formats</w:t>
+        <w:t>Huxtable: Easily Create and Style Tables for LaTeX, HTML and Other Formats</w:t>
       </w:r>
       <w:r>
         <w:rPr>
@@ -7275,21 +6556,13 @@
           <w:lang w:val="en-US"/>
         </w:rPr>
       </w:pPr>
-      <w:bookmarkStart w:id="35" w:name="ref-Kamm2000"/>
-      <w:bookmarkEnd w:id="34"/>
-      <w:proofErr w:type="spellStart"/>
-      <w:r>
-        <w:rPr>
-          <w:lang w:val="en-US"/>
-        </w:rPr>
-        <w:t>Kamm</w:t>
-      </w:r>
-      <w:proofErr w:type="spellEnd"/>
-      <w:r>
-        <w:rPr>
-          <w:lang w:val="en-US"/>
-        </w:rPr>
-        <w:t xml:space="preserve"> J (2000) </w:t>
+      <w:bookmarkStart w:id="34" w:name="ref-Kamm2000"/>
+      <w:bookmarkEnd w:id="33"/>
+      <w:r>
+        <w:rPr>
+          <w:lang w:val="en-US"/>
+        </w:rPr>
+        <w:t xml:space="preserve">Kamm J (2000) </w:t>
       </w:r>
       <w:r>
         <w:rPr>
@@ -7297,31 +6570,43 @@
           <w:iCs/>
           <w:lang w:val="en-US"/>
         </w:rPr>
-        <w:t xml:space="preserve">Evaluation of the </w:t>
-      </w:r>
-      <w:proofErr w:type="spellStart"/>
+        <w:t>Evaluation of the Sedov-von Neumann-Taylor blast wave solution</w:t>
+      </w:r>
+      <w:r>
+        <w:rPr>
+          <w:lang w:val="en-US"/>
+        </w:rPr>
+        <w:t>. Technical Report LA-UR-00-6055. Los Alamos National Laboratory.</w:t>
+      </w:r>
+    </w:p>
+    <w:p>
+      <w:pPr>
+        <w:pStyle w:val="Literaturverzeichnis"/>
+        <w:rPr>
+          <w:lang w:val="en-US"/>
+        </w:rPr>
+      </w:pPr>
+      <w:bookmarkStart w:id="35" w:name="ref-Knupp1999"/>
+      <w:bookmarkEnd w:id="34"/>
+      <w:r>
+        <w:rPr>
+          <w:lang w:val="en-US"/>
+        </w:rPr>
+        <w:t xml:space="preserve">Knupp P (1999) Winslow smoothing on two-dimensional unstructured meshes. </w:t>
+      </w:r>
       <w:r>
         <w:rPr>
           <w:i/>
           <w:iCs/>
           <w:lang w:val="en-US"/>
         </w:rPr>
-        <w:t>Sedov</w:t>
-      </w:r>
-      <w:proofErr w:type="spellEnd"/>
-      <w:r>
-        <w:rPr>
-          <w:i/>
-          <w:iCs/>
-          <w:lang w:val="en-US"/>
-        </w:rPr>
-        <w:t>-von Neumann-Taylor blast wave solution</w:t>
-      </w:r>
-      <w:r>
-        <w:rPr>
-          <w:lang w:val="en-US"/>
-        </w:rPr>
-        <w:t>. Technical Report LA-UR-00-6055. Los Alamos National Laboratory.</w:t>
+        <w:t>Eng Comput</w:t>
+      </w:r>
+      <w:r>
+        <w:rPr>
+          <w:lang w:val="en-US"/>
+        </w:rPr>
+        <w:t xml:space="preserve"> 15: 263–268.</w:t>
       </w:r>
     </w:p>
     <w:p>
@@ -7331,66 +6616,8 @@
           <w:lang w:val="en-US"/>
         </w:rPr>
       </w:pPr>
-      <w:bookmarkStart w:id="36" w:name="ref-Knupp1999"/>
+      <w:bookmarkStart w:id="36" w:name="ref-R-base"/>
       <w:bookmarkEnd w:id="35"/>
-      <w:proofErr w:type="spellStart"/>
-      <w:r>
-        <w:rPr>
-          <w:lang w:val="en-US"/>
-        </w:rPr>
-        <w:t>Knupp</w:t>
-      </w:r>
-      <w:proofErr w:type="spellEnd"/>
-      <w:r>
-        <w:rPr>
-          <w:lang w:val="en-US"/>
-        </w:rPr>
-        <w:t xml:space="preserve"> P (1999) Winslow smoothing on two-dimensional unstructured meshes. </w:t>
-      </w:r>
-      <w:proofErr w:type="spellStart"/>
-      <w:r>
-        <w:rPr>
-          <w:i/>
-          <w:iCs/>
-          <w:lang w:val="en-US"/>
-        </w:rPr>
-        <w:t>Eng</w:t>
-      </w:r>
-      <w:proofErr w:type="spellEnd"/>
-      <w:r>
-        <w:rPr>
-          <w:i/>
-          <w:iCs/>
-          <w:lang w:val="en-US"/>
-        </w:rPr>
-        <w:t xml:space="preserve"> </w:t>
-      </w:r>
-      <w:proofErr w:type="spellStart"/>
-      <w:r>
-        <w:rPr>
-          <w:i/>
-          <w:iCs/>
-          <w:lang w:val="en-US"/>
-        </w:rPr>
-        <w:t>Comput</w:t>
-      </w:r>
-      <w:proofErr w:type="spellEnd"/>
-      <w:r>
-        <w:rPr>
-          <w:lang w:val="en-US"/>
-        </w:rPr>
-        <w:t xml:space="preserve"> 15: 263–268.</w:t>
-      </w:r>
-    </w:p>
-    <w:p>
-      <w:pPr>
-        <w:pStyle w:val="Literaturverzeichnis"/>
-        <w:rPr>
-          <w:lang w:val="en-US"/>
-        </w:rPr>
-      </w:pPr>
-      <w:bookmarkStart w:id="37" w:name="ref-R-base"/>
-      <w:bookmarkEnd w:id="36"/>
       <w:r>
         <w:rPr>
           <w:lang w:val="en-US"/>
@@ -7434,8 +6661,8 @@
           <w:lang w:val="en-US"/>
         </w:rPr>
       </w:pPr>
-      <w:bookmarkStart w:id="38" w:name="ref-Taylor1937"/>
-      <w:bookmarkEnd w:id="37"/>
+      <w:bookmarkStart w:id="37" w:name="ref-Taylor1937"/>
+      <w:bookmarkEnd w:id="36"/>
       <w:r>
         <w:rPr>
           <w:lang w:val="en-US"/>
@@ -7448,91 +6675,37 @@
           <w:iCs/>
           <w:lang w:val="en-US"/>
         </w:rPr>
-        <w:t xml:space="preserve">P Roy </w:t>
-      </w:r>
-      <w:proofErr w:type="spellStart"/>
+        <w:t>P Roy Soc Lond A Mat</w:t>
+      </w:r>
+      <w:r>
+        <w:rPr>
+          <w:lang w:val="en-US"/>
+        </w:rPr>
+        <w:t xml:space="preserve"> 158(895): 499–521.</w:t>
+      </w:r>
+    </w:p>
+    <w:p>
+      <w:pPr>
+        <w:pStyle w:val="Literaturverzeichnis"/>
+        <w:rPr>
+          <w:lang w:val="en-US"/>
+        </w:rPr>
+      </w:pPr>
+      <w:bookmarkStart w:id="38" w:name="ref-R-bookdown"/>
+      <w:bookmarkEnd w:id="37"/>
+      <w:r>
+        <w:rPr>
+          <w:lang w:val="en-US"/>
+        </w:rPr>
+        <w:t xml:space="preserve">Xie Y (2022a) </w:t>
+      </w:r>
       <w:r>
         <w:rPr>
           <w:i/>
           <w:iCs/>
           <w:lang w:val="en-US"/>
         </w:rPr>
-        <w:t>Soc</w:t>
-      </w:r>
-      <w:proofErr w:type="spellEnd"/>
-      <w:r>
-        <w:rPr>
-          <w:i/>
-          <w:iCs/>
-          <w:lang w:val="en-US"/>
-        </w:rPr>
-        <w:t xml:space="preserve"> </w:t>
-      </w:r>
-      <w:proofErr w:type="spellStart"/>
-      <w:r>
-        <w:rPr>
-          <w:i/>
-          <w:iCs/>
-          <w:lang w:val="en-US"/>
-        </w:rPr>
-        <w:t>Lond</w:t>
-      </w:r>
-      <w:proofErr w:type="spellEnd"/>
-      <w:r>
-        <w:rPr>
-          <w:i/>
-          <w:iCs/>
-          <w:lang w:val="en-US"/>
-        </w:rPr>
-        <w:t xml:space="preserve"> A Mat</w:t>
-      </w:r>
-      <w:r>
-        <w:rPr>
-          <w:lang w:val="en-US"/>
-        </w:rPr>
-        <w:t xml:space="preserve"> 158(895): 499–521.</w:t>
-      </w:r>
-    </w:p>
-    <w:p>
-      <w:pPr>
-        <w:pStyle w:val="Literaturverzeichnis"/>
-        <w:rPr>
-          <w:lang w:val="en-US"/>
-        </w:rPr>
-      </w:pPr>
-      <w:bookmarkStart w:id="39" w:name="ref-R-bookdown"/>
-      <w:bookmarkEnd w:id="38"/>
-      <w:proofErr w:type="spellStart"/>
-      <w:r>
-        <w:rPr>
-          <w:lang w:val="en-US"/>
-        </w:rPr>
-        <w:t>Xie</w:t>
-      </w:r>
-      <w:proofErr w:type="spellEnd"/>
-      <w:r>
-        <w:rPr>
-          <w:lang w:val="en-US"/>
-        </w:rPr>
-        <w:t xml:space="preserve"> Y (2022a) </w:t>
-      </w:r>
-      <w:proofErr w:type="spellStart"/>
-      <w:r>
-        <w:rPr>
-          <w:i/>
-          <w:iCs/>
-          <w:lang w:val="en-US"/>
-        </w:rPr>
-        <w:t>Bookdown</w:t>
-      </w:r>
-      <w:proofErr w:type="spellEnd"/>
-      <w:r>
-        <w:rPr>
-          <w:i/>
-          <w:iCs/>
-          <w:lang w:val="en-US"/>
-        </w:rPr>
-        <w:t>: Authoring Books and Technical Documents with r Markdown</w:t>
+        <w:t>Bookdown: Authoring Books and Technical Documents with r Markdown</w:t>
       </w:r>
       <w:r>
         <w:rPr>
@@ -7563,39 +6736,21 @@
           <w:lang w:val="en-US"/>
         </w:rPr>
       </w:pPr>
-      <w:bookmarkStart w:id="40" w:name="ref-R-knitr"/>
-      <w:bookmarkEnd w:id="39"/>
-      <w:proofErr w:type="spellStart"/>
-      <w:r>
-        <w:rPr>
-          <w:lang w:val="en-US"/>
-        </w:rPr>
-        <w:t>Xie</w:t>
-      </w:r>
-      <w:proofErr w:type="spellEnd"/>
-      <w:r>
-        <w:rPr>
-          <w:lang w:val="en-US"/>
-        </w:rPr>
-        <w:t xml:space="preserve"> Y (2022b) </w:t>
-      </w:r>
-      <w:proofErr w:type="spellStart"/>
+      <w:bookmarkStart w:id="39" w:name="ref-R-knitr"/>
+      <w:bookmarkEnd w:id="38"/>
+      <w:r>
+        <w:rPr>
+          <w:lang w:val="en-US"/>
+        </w:rPr>
+        <w:t xml:space="preserve">Xie Y (2022b) </w:t>
+      </w:r>
       <w:r>
         <w:rPr>
           <w:i/>
           <w:iCs/>
           <w:lang w:val="en-US"/>
         </w:rPr>
-        <w:t>Knitr</w:t>
-      </w:r>
-      <w:proofErr w:type="spellEnd"/>
-      <w:r>
-        <w:rPr>
-          <w:i/>
-          <w:iCs/>
-          <w:lang w:val="en-US"/>
-        </w:rPr>
-        <w:t>: A General-Purpose Package for Dynamic Report Generation in r</w:t>
+        <w:t>Knitr: A General-Purpose Package for Dynamic Report Generation in r</w:t>
       </w:r>
       <w:r>
         <w:rPr>
@@ -7618,15 +6773,17 @@
         </w:rPr>
         <w:t>.</w:t>
       </w:r>
-      <w:bookmarkEnd w:id="31"/>
-      <w:bookmarkEnd w:id="33"/>
-      <w:bookmarkEnd w:id="40"/>
+      <w:bookmarkEnd w:id="30"/>
+      <w:bookmarkEnd w:id="32"/>
+      <w:bookmarkEnd w:id="39"/>
     </w:p>
     <w:sectPr>
-      <w:headerReference w:type="default" r:id="rId22"/>
-      <w:footerReference w:type="default" r:id="rId23"/>
-      <w:headerReference w:type="first" r:id="rId24"/>
-      <w:footerReference w:type="first" r:id="rId25"/>
+      <w:headerReference w:type="even" r:id="rId22"/>
+      <w:headerReference w:type="default" r:id="rId23"/>
+      <w:footerReference w:type="even" r:id="rId24"/>
+      <w:footerReference w:type="default" r:id="rId25"/>
+      <w:headerReference w:type="first" r:id="rId26"/>
+      <w:footerReference w:type="first" r:id="rId27"/>
       <w:pgSz w:w="11906" w:h="16838"/>
       <w:pgMar w:top="1816" w:right="1440" w:bottom="1440" w:left="1440" w:header="708" w:footer="708" w:gutter="0"/>
       <w:cols w:space="708"/>
@@ -7638,7 +6795,7 @@
 </file>
 
 <file path=word/endnotes.xml><?xml version="1.0" encoding="utf-8"?>
-<w:endnotes xmlns:wpc="http://schemas.microsoft.com/office/word/2010/wordprocessingCanvas" xmlns:cx="http://schemas.microsoft.com/office/drawing/2014/chartex" xmlns:cx1="http://schemas.microsoft.com/office/drawing/2015/9/8/chartex" xmlns:cx2="http://schemas.microsoft.com/office/drawing/2015/10/21/chartex" xmlns:cx3="http://schemas.microsoft.com/office/drawing/2016/5/9/chartex" xmlns:cx4="http://schemas.microsoft.com/office/drawing/2016/5/10/chartex" xmlns:cx5="http://schemas.microsoft.com/office/drawing/2016/5/11/chartex" xmlns:cx6="http://schemas.microsoft.com/office/drawing/2016/5/12/chartex" xmlns:cx7="http://schemas.microsoft.com/office/drawing/2016/5/13/chartex" xmlns:cx8="http://schemas.microsoft.com/office/drawing/2016/5/14/chartex" xmlns:mc="http://schemas.openxmlformats.org/markup-compatibility/2006" xmlns:aink="http://schemas.microsoft.com/office/drawing/2016/ink" xmlns:am3d="http://schemas.microsoft.com/office/drawing/2017/model3d" xmlns:o="urn:schemas-microsoft-com:office:office" xmlns:r="http://schemas.openxmlformats.org/officeDocument/2006/relationships" xmlns:m="http://schemas.openxmlformats.org/officeDocument/2006/math" xmlns:v="urn:schemas-microsoft-com:vml" xmlns:wp14="http://schemas.microsoft.com/office/word/2010/wordprocessingDrawing" xmlns:wp="http://schemas.openxmlformats.org/drawingml/2006/wordprocessingDrawing" xmlns:w10="urn:schemas-microsoft-com:office:word" xmlns:w="http://schemas.openxmlformats.org/wordprocessingml/2006/main" xmlns:w14="http://schemas.microsoft.com/office/word/2010/wordml" xmlns:w15="http://schemas.microsoft.com/office/word/2012/wordml" xmlns:w16cid="http://schemas.microsoft.com/office/word/2016/wordml/cid" xmlns:w16se="http://schemas.microsoft.com/office/word/2015/wordml/symex" xmlns:wpg="http://schemas.microsoft.com/office/word/2010/wordprocessingGroup" xmlns:wpi="http://schemas.microsoft.com/office/word/2010/wordprocessingInk" xmlns:wne="http://schemas.microsoft.com/office/word/2006/wordml" xmlns:wps="http://schemas.microsoft.com/office/word/2010/wordprocessingShape" mc:Ignorable="w14 w15 w16se w16cid wp14">
+<w:endnotes xmlns:wpc="http://schemas.microsoft.com/office/word/2010/wordprocessingCanvas" xmlns:cx="http://schemas.microsoft.com/office/drawing/2014/chartex" xmlns:cx1="http://schemas.microsoft.com/office/drawing/2015/9/8/chartex" xmlns:cx2="http://schemas.microsoft.com/office/drawing/2015/10/21/chartex" xmlns:cx3="http://schemas.microsoft.com/office/drawing/2016/5/9/chartex" xmlns:cx4="http://schemas.microsoft.com/office/drawing/2016/5/10/chartex" xmlns:cx5="http://schemas.microsoft.com/office/drawing/2016/5/11/chartex" xmlns:cx6="http://schemas.microsoft.com/office/drawing/2016/5/12/chartex" xmlns:cx7="http://schemas.microsoft.com/office/drawing/2016/5/13/chartex" xmlns:cx8="http://schemas.microsoft.com/office/drawing/2016/5/14/chartex" xmlns:mc="http://schemas.openxmlformats.org/markup-compatibility/2006" xmlns:aink="http://schemas.microsoft.com/office/drawing/2016/ink" xmlns:am3d="http://schemas.microsoft.com/office/drawing/2017/model3d" xmlns:o="urn:schemas-microsoft-com:office:office" xmlns:oel="http://schemas.microsoft.com/office/2019/extlst" xmlns:r="http://schemas.openxmlformats.org/officeDocument/2006/relationships" xmlns:m="http://schemas.openxmlformats.org/officeDocument/2006/math" xmlns:v="urn:schemas-microsoft-com:vml" xmlns:wp14="http://schemas.microsoft.com/office/word/2010/wordprocessingDrawing" xmlns:wp="http://schemas.openxmlformats.org/drawingml/2006/wordprocessingDrawing" xmlns:w10="urn:schemas-microsoft-com:office:word" xmlns:w="http://schemas.openxmlformats.org/wordprocessingml/2006/main" xmlns:w14="http://schemas.microsoft.com/office/word/2010/wordml" xmlns:w15="http://schemas.microsoft.com/office/word/2012/wordml" xmlns:w16cex="http://schemas.microsoft.com/office/word/2018/wordml/cex" xmlns:w16cid="http://schemas.microsoft.com/office/word/2016/wordml/cid" xmlns:w16="http://schemas.microsoft.com/office/word/2018/wordml" xmlns:w16sdtdh="http://schemas.microsoft.com/office/word/2020/wordml/sdtdatahash" xmlns:w16se="http://schemas.microsoft.com/office/word/2015/wordml/symex" xmlns:wpg="http://schemas.microsoft.com/office/word/2010/wordprocessingGroup" xmlns:wpi="http://schemas.microsoft.com/office/word/2010/wordprocessingInk" xmlns:wne="http://schemas.microsoft.com/office/word/2006/wordml" xmlns:wps="http://schemas.microsoft.com/office/word/2010/wordprocessingShape" mc:Ignorable="w14 w15 w16se w16cid w16 w16cex w16sdtdh wp14">
   <w:endnote w:type="separator" w:id="-1">
     <w:p>
       <w:pPr>
@@ -7663,7 +6820,17 @@
 </file>
 
 <file path=word/footer1.xml><?xml version="1.0" encoding="utf-8"?>
-<w:ftr xmlns:wpc="http://schemas.microsoft.com/office/word/2010/wordprocessingCanvas" xmlns:cx="http://schemas.microsoft.com/office/drawing/2014/chartex" xmlns:cx1="http://schemas.microsoft.com/office/drawing/2015/9/8/chartex" xmlns:cx2="http://schemas.microsoft.com/office/drawing/2015/10/21/chartex" xmlns:cx3="http://schemas.microsoft.com/office/drawing/2016/5/9/chartex" xmlns:cx4="http://schemas.microsoft.com/office/drawing/2016/5/10/chartex" xmlns:cx5="http://schemas.microsoft.com/office/drawing/2016/5/11/chartex" xmlns:cx6="http://schemas.microsoft.com/office/drawing/2016/5/12/chartex" xmlns:cx7="http://schemas.microsoft.com/office/drawing/2016/5/13/chartex" xmlns:cx8="http://schemas.microsoft.com/office/drawing/2016/5/14/chartex" xmlns:mc="http://schemas.openxmlformats.org/markup-compatibility/2006" xmlns:aink="http://schemas.microsoft.com/office/drawing/2016/ink" xmlns:am3d="http://schemas.microsoft.com/office/drawing/2017/model3d" xmlns:o="urn:schemas-microsoft-com:office:office" xmlns:r="http://schemas.openxmlformats.org/officeDocument/2006/relationships" xmlns:m="http://schemas.openxmlformats.org/officeDocument/2006/math" xmlns:v="urn:schemas-microsoft-com:vml" xmlns:wp14="http://schemas.microsoft.com/office/word/2010/wordprocessingDrawing" xmlns:wp="http://schemas.openxmlformats.org/drawingml/2006/wordprocessingDrawing" xmlns:w10="urn:schemas-microsoft-com:office:word" xmlns:w="http://schemas.openxmlformats.org/wordprocessingml/2006/main" xmlns:w14="http://schemas.microsoft.com/office/word/2010/wordml" xmlns:w15="http://schemas.microsoft.com/office/word/2012/wordml" xmlns:w16cid="http://schemas.microsoft.com/office/word/2016/wordml/cid" xmlns:w16se="http://schemas.microsoft.com/office/word/2015/wordml/symex" xmlns:wpg="http://schemas.microsoft.com/office/word/2010/wordprocessingGroup" xmlns:wpi="http://schemas.microsoft.com/office/word/2010/wordprocessingInk" xmlns:wne="http://schemas.microsoft.com/office/word/2006/wordml" xmlns:wps="http://schemas.microsoft.com/office/word/2010/wordprocessingShape" mc:Ignorable="w14 w15 w16se w16cid wp14">
+<w:ftr xmlns:wpc="http://schemas.microsoft.com/office/word/2010/wordprocessingCanvas" xmlns:cx="http://schemas.microsoft.com/office/drawing/2014/chartex" xmlns:cx1="http://schemas.microsoft.com/office/drawing/2015/9/8/chartex" xmlns:cx2="http://schemas.microsoft.com/office/drawing/2015/10/21/chartex" xmlns:cx3="http://schemas.microsoft.com/office/drawing/2016/5/9/chartex" xmlns:cx4="http://schemas.microsoft.com/office/drawing/2016/5/10/chartex" xmlns:cx5="http://schemas.microsoft.com/office/drawing/2016/5/11/chartex" xmlns:cx6="http://schemas.microsoft.com/office/drawing/2016/5/12/chartex" xmlns:cx7="http://schemas.microsoft.com/office/drawing/2016/5/13/chartex" xmlns:cx8="http://schemas.microsoft.com/office/drawing/2016/5/14/chartex" xmlns:mc="http://schemas.openxmlformats.org/markup-compatibility/2006" xmlns:aink="http://schemas.microsoft.com/office/drawing/2016/ink" xmlns:am3d="http://schemas.microsoft.com/office/drawing/2017/model3d" xmlns:o="urn:schemas-microsoft-com:office:office" xmlns:oel="http://schemas.microsoft.com/office/2019/extlst" xmlns:r="http://schemas.openxmlformats.org/officeDocument/2006/relationships" xmlns:m="http://schemas.openxmlformats.org/officeDocument/2006/math" xmlns:v="urn:schemas-microsoft-com:vml" xmlns:wp14="http://schemas.microsoft.com/office/word/2010/wordprocessingDrawing" xmlns:wp="http://schemas.openxmlformats.org/drawingml/2006/wordprocessingDrawing" xmlns:w10="urn:schemas-microsoft-com:office:word" xmlns:w="http://schemas.openxmlformats.org/wordprocessingml/2006/main" xmlns:w14="http://schemas.microsoft.com/office/word/2010/wordml" xmlns:w15="http://schemas.microsoft.com/office/word/2012/wordml" xmlns:w16cex="http://schemas.microsoft.com/office/word/2018/wordml/cex" xmlns:w16cid="http://schemas.microsoft.com/office/word/2016/wordml/cid" xmlns:w16="http://schemas.microsoft.com/office/word/2018/wordml" xmlns:w16sdtdh="http://schemas.microsoft.com/office/word/2020/wordml/sdtdatahash" xmlns:w16se="http://schemas.microsoft.com/office/word/2015/wordml/symex" xmlns:wpg="http://schemas.microsoft.com/office/word/2010/wordprocessingGroup" xmlns:wpi="http://schemas.microsoft.com/office/word/2010/wordprocessingInk" xmlns:wne="http://schemas.microsoft.com/office/word/2006/wordml" xmlns:wps="http://schemas.microsoft.com/office/word/2010/wordprocessingShape" mc:Ignorable="w14 w15 w16se w16cid w16 w16cex w16sdtdh wp14">
+  <w:p>
+    <w:pPr>
+      <w:pStyle w:val="Fuzeile"/>
+    </w:pPr>
+  </w:p>
+</w:ftr>
+</file>
+
+<file path=word/footer2.xml><?xml version="1.0" encoding="utf-8"?>
+<w:ftr xmlns:wpc="http://schemas.microsoft.com/office/word/2010/wordprocessingCanvas" xmlns:cx="http://schemas.microsoft.com/office/drawing/2014/chartex" xmlns:cx1="http://schemas.microsoft.com/office/drawing/2015/9/8/chartex" xmlns:cx2="http://schemas.microsoft.com/office/drawing/2015/10/21/chartex" xmlns:cx3="http://schemas.microsoft.com/office/drawing/2016/5/9/chartex" xmlns:cx4="http://schemas.microsoft.com/office/drawing/2016/5/10/chartex" xmlns:cx5="http://schemas.microsoft.com/office/drawing/2016/5/11/chartex" xmlns:cx6="http://schemas.microsoft.com/office/drawing/2016/5/12/chartex" xmlns:cx7="http://schemas.microsoft.com/office/drawing/2016/5/13/chartex" xmlns:cx8="http://schemas.microsoft.com/office/drawing/2016/5/14/chartex" xmlns:mc="http://schemas.openxmlformats.org/markup-compatibility/2006" xmlns:aink="http://schemas.microsoft.com/office/drawing/2016/ink" xmlns:am3d="http://schemas.microsoft.com/office/drawing/2017/model3d" xmlns:o="urn:schemas-microsoft-com:office:office" xmlns:oel="http://schemas.microsoft.com/office/2019/extlst" xmlns:r="http://schemas.openxmlformats.org/officeDocument/2006/relationships" xmlns:m="http://schemas.openxmlformats.org/officeDocument/2006/math" xmlns:v="urn:schemas-microsoft-com:vml" xmlns:wp14="http://schemas.microsoft.com/office/word/2010/wordprocessingDrawing" xmlns:wp="http://schemas.openxmlformats.org/drawingml/2006/wordprocessingDrawing" xmlns:w10="urn:schemas-microsoft-com:office:word" xmlns:w="http://schemas.openxmlformats.org/wordprocessingml/2006/main" xmlns:w14="http://schemas.microsoft.com/office/word/2010/wordml" xmlns:w15="http://schemas.microsoft.com/office/word/2012/wordml" xmlns:w16cex="http://schemas.microsoft.com/office/word/2018/wordml/cex" xmlns:w16cid="http://schemas.microsoft.com/office/word/2016/wordml/cid" xmlns:w16="http://schemas.microsoft.com/office/word/2018/wordml" xmlns:w16sdtdh="http://schemas.microsoft.com/office/word/2020/wordml/sdtdatahash" xmlns:w16se="http://schemas.microsoft.com/office/word/2015/wordml/symex" xmlns:wpg="http://schemas.microsoft.com/office/word/2010/wordprocessingGroup" xmlns:wpi="http://schemas.microsoft.com/office/word/2010/wordprocessingInk" xmlns:wne="http://schemas.microsoft.com/office/word/2006/wordml" xmlns:wps="http://schemas.microsoft.com/office/word/2010/wordprocessingShape" mc:Ignorable="w14 w15 w16se w16cid w16 w16cex w16sdtdh wp14">
   <w:sdt>
     <w:sdtPr>
       <w:id w:val="390308984"/>
@@ -7672,7 +6839,6 @@
         <w:docPartUnique/>
       </w:docPartObj>
     </w:sdtPr>
-    <w:sdtEndPr/>
     <w:sdtContent>
       <w:p>
         <w:pPr>
@@ -7705,8 +6871,8 @@
 </w:ftr>
 </file>
 
-<file path=word/footer2.xml><?xml version="1.0" encoding="utf-8"?>
-<w:ftr xmlns:wpc="http://schemas.microsoft.com/office/word/2010/wordprocessingCanvas" xmlns:cx="http://schemas.microsoft.com/office/drawing/2014/chartex" xmlns:cx1="http://schemas.microsoft.com/office/drawing/2015/9/8/chartex" xmlns:cx2="http://schemas.microsoft.com/office/drawing/2015/10/21/chartex" xmlns:cx3="http://schemas.microsoft.com/office/drawing/2016/5/9/chartex" xmlns:cx4="http://schemas.microsoft.com/office/drawing/2016/5/10/chartex" xmlns:cx5="http://schemas.microsoft.com/office/drawing/2016/5/11/chartex" xmlns:cx6="http://schemas.microsoft.com/office/drawing/2016/5/12/chartex" xmlns:cx7="http://schemas.microsoft.com/office/drawing/2016/5/13/chartex" xmlns:cx8="http://schemas.microsoft.com/office/drawing/2016/5/14/chartex" xmlns:mc="http://schemas.openxmlformats.org/markup-compatibility/2006" xmlns:aink="http://schemas.microsoft.com/office/drawing/2016/ink" xmlns:am3d="http://schemas.microsoft.com/office/drawing/2017/model3d" xmlns:o="urn:schemas-microsoft-com:office:office" xmlns:r="http://schemas.openxmlformats.org/officeDocument/2006/relationships" xmlns:m="http://schemas.openxmlformats.org/officeDocument/2006/math" xmlns:v="urn:schemas-microsoft-com:vml" xmlns:wp14="http://schemas.microsoft.com/office/word/2010/wordprocessingDrawing" xmlns:wp="http://schemas.openxmlformats.org/drawingml/2006/wordprocessingDrawing" xmlns:w10="urn:schemas-microsoft-com:office:word" xmlns:w="http://schemas.openxmlformats.org/wordprocessingml/2006/main" xmlns:w14="http://schemas.microsoft.com/office/word/2010/wordml" xmlns:w15="http://schemas.microsoft.com/office/word/2012/wordml" xmlns:w16cid="http://schemas.microsoft.com/office/word/2016/wordml/cid" xmlns:w16se="http://schemas.microsoft.com/office/word/2015/wordml/symex" xmlns:wpg="http://schemas.microsoft.com/office/word/2010/wordprocessingGroup" xmlns:wpi="http://schemas.microsoft.com/office/word/2010/wordprocessingInk" xmlns:wne="http://schemas.microsoft.com/office/word/2006/wordml" xmlns:wps="http://schemas.microsoft.com/office/word/2010/wordprocessingShape" mc:Ignorable="w14 w15 w16se w16cid wp14">
+<file path=word/footer3.xml><?xml version="1.0" encoding="utf-8"?>
+<w:ftr xmlns:wpc="http://schemas.microsoft.com/office/word/2010/wordprocessingCanvas" xmlns:cx="http://schemas.microsoft.com/office/drawing/2014/chartex" xmlns:cx1="http://schemas.microsoft.com/office/drawing/2015/9/8/chartex" xmlns:cx2="http://schemas.microsoft.com/office/drawing/2015/10/21/chartex" xmlns:cx3="http://schemas.microsoft.com/office/drawing/2016/5/9/chartex" xmlns:cx4="http://schemas.microsoft.com/office/drawing/2016/5/10/chartex" xmlns:cx5="http://schemas.microsoft.com/office/drawing/2016/5/11/chartex" xmlns:cx6="http://schemas.microsoft.com/office/drawing/2016/5/12/chartex" xmlns:cx7="http://schemas.microsoft.com/office/drawing/2016/5/13/chartex" xmlns:cx8="http://schemas.microsoft.com/office/drawing/2016/5/14/chartex" xmlns:mc="http://schemas.openxmlformats.org/markup-compatibility/2006" xmlns:aink="http://schemas.microsoft.com/office/drawing/2016/ink" xmlns:am3d="http://schemas.microsoft.com/office/drawing/2017/model3d" xmlns:o="urn:schemas-microsoft-com:office:office" xmlns:oel="http://schemas.microsoft.com/office/2019/extlst" xmlns:r="http://schemas.openxmlformats.org/officeDocument/2006/relationships" xmlns:m="http://schemas.openxmlformats.org/officeDocument/2006/math" xmlns:v="urn:schemas-microsoft-com:vml" xmlns:wp14="http://schemas.microsoft.com/office/word/2010/wordprocessingDrawing" xmlns:wp="http://schemas.openxmlformats.org/drawingml/2006/wordprocessingDrawing" xmlns:w10="urn:schemas-microsoft-com:office:word" xmlns:w="http://schemas.openxmlformats.org/wordprocessingml/2006/main" xmlns:w14="http://schemas.microsoft.com/office/word/2010/wordml" xmlns:w15="http://schemas.microsoft.com/office/word/2012/wordml" xmlns:w16cex="http://schemas.microsoft.com/office/word/2018/wordml/cex" xmlns:w16cid="http://schemas.microsoft.com/office/word/2016/wordml/cid" xmlns:w16="http://schemas.microsoft.com/office/word/2018/wordml" xmlns:w16sdtdh="http://schemas.microsoft.com/office/word/2020/wordml/sdtdatahash" xmlns:w16se="http://schemas.microsoft.com/office/word/2015/wordml/symex" xmlns:wpg="http://schemas.microsoft.com/office/word/2010/wordprocessingGroup" xmlns:wpi="http://schemas.microsoft.com/office/word/2010/wordprocessingInk" xmlns:wne="http://schemas.microsoft.com/office/word/2006/wordml" xmlns:wps="http://schemas.microsoft.com/office/word/2010/wordprocessingShape" mc:Ignorable="w14 w15 w16se w16cid w16 w16cex w16sdtdh wp14">
   <w:sdt>
     <w:sdtPr>
       <w:id w:val="-1734924366"/>
@@ -7715,7 +6881,6 @@
         <w:docPartUnique/>
       </w:docPartObj>
     </w:sdtPr>
-    <w:sdtEndPr/>
     <w:sdtContent>
       <w:p>
         <w:pPr>
@@ -7749,7 +6914,7 @@
 </file>
 
 <file path=word/footnotes.xml><?xml version="1.0" encoding="utf-8"?>
-<w:footnotes xmlns:wpc="http://schemas.microsoft.com/office/word/2010/wordprocessingCanvas" xmlns:cx="http://schemas.microsoft.com/office/drawing/2014/chartex" xmlns:cx1="http://schemas.microsoft.com/office/drawing/2015/9/8/chartex" xmlns:cx2="http://schemas.microsoft.com/office/drawing/2015/10/21/chartex" xmlns:cx3="http://schemas.microsoft.com/office/drawing/2016/5/9/chartex" xmlns:cx4="http://schemas.microsoft.com/office/drawing/2016/5/10/chartex" xmlns:cx5="http://schemas.microsoft.com/office/drawing/2016/5/11/chartex" xmlns:cx6="http://schemas.microsoft.com/office/drawing/2016/5/12/chartex" xmlns:cx7="http://schemas.microsoft.com/office/drawing/2016/5/13/chartex" xmlns:cx8="http://schemas.microsoft.com/office/drawing/2016/5/14/chartex" xmlns:mc="http://schemas.openxmlformats.org/markup-compatibility/2006" xmlns:aink="http://schemas.microsoft.com/office/drawing/2016/ink" xmlns:am3d="http://schemas.microsoft.com/office/drawing/2017/model3d" xmlns:o="urn:schemas-microsoft-com:office:office" xmlns:r="http://schemas.openxmlformats.org/officeDocument/2006/relationships" xmlns:m="http://schemas.openxmlformats.org/officeDocument/2006/math" xmlns:v="urn:schemas-microsoft-com:vml" xmlns:wp14="http://schemas.microsoft.com/office/word/2010/wordprocessingDrawing" xmlns:wp="http://schemas.openxmlformats.org/drawingml/2006/wordprocessingDrawing" xmlns:w10="urn:schemas-microsoft-com:office:word" xmlns:w="http://schemas.openxmlformats.org/wordprocessingml/2006/main" xmlns:w14="http://schemas.microsoft.com/office/word/2010/wordml" xmlns:w15="http://schemas.microsoft.com/office/word/2012/wordml" xmlns:w16cid="http://schemas.microsoft.com/office/word/2016/wordml/cid" xmlns:w16se="http://schemas.microsoft.com/office/word/2015/wordml/symex" xmlns:wpg="http://schemas.microsoft.com/office/word/2010/wordprocessingGroup" xmlns:wpi="http://schemas.microsoft.com/office/word/2010/wordprocessingInk" xmlns:wne="http://schemas.microsoft.com/office/word/2006/wordml" xmlns:wps="http://schemas.microsoft.com/office/word/2010/wordprocessingShape" mc:Ignorable="w14 w15 w16se w16cid wp14">
+<w:footnotes xmlns:wpc="http://schemas.microsoft.com/office/word/2010/wordprocessingCanvas" xmlns:cx="http://schemas.microsoft.com/office/drawing/2014/chartex" xmlns:cx1="http://schemas.microsoft.com/office/drawing/2015/9/8/chartex" xmlns:cx2="http://schemas.microsoft.com/office/drawing/2015/10/21/chartex" xmlns:cx3="http://schemas.microsoft.com/office/drawing/2016/5/9/chartex" xmlns:cx4="http://schemas.microsoft.com/office/drawing/2016/5/10/chartex" xmlns:cx5="http://schemas.microsoft.com/office/drawing/2016/5/11/chartex" xmlns:cx6="http://schemas.microsoft.com/office/drawing/2016/5/12/chartex" xmlns:cx7="http://schemas.microsoft.com/office/drawing/2016/5/13/chartex" xmlns:cx8="http://schemas.microsoft.com/office/drawing/2016/5/14/chartex" xmlns:mc="http://schemas.openxmlformats.org/markup-compatibility/2006" xmlns:aink="http://schemas.microsoft.com/office/drawing/2016/ink" xmlns:am3d="http://schemas.microsoft.com/office/drawing/2017/model3d" xmlns:o="urn:schemas-microsoft-com:office:office" xmlns:oel="http://schemas.microsoft.com/office/2019/extlst" xmlns:r="http://schemas.openxmlformats.org/officeDocument/2006/relationships" xmlns:m="http://schemas.openxmlformats.org/officeDocument/2006/math" xmlns:v="urn:schemas-microsoft-com:vml" xmlns:wp14="http://schemas.microsoft.com/office/word/2010/wordprocessingDrawing" xmlns:wp="http://schemas.openxmlformats.org/drawingml/2006/wordprocessingDrawing" xmlns:w10="urn:schemas-microsoft-com:office:word" xmlns:w="http://schemas.openxmlformats.org/wordprocessingml/2006/main" xmlns:w14="http://schemas.microsoft.com/office/word/2010/wordml" xmlns:w15="http://schemas.microsoft.com/office/word/2012/wordml" xmlns:w16cex="http://schemas.microsoft.com/office/word/2018/wordml/cex" xmlns:w16cid="http://schemas.microsoft.com/office/word/2016/wordml/cid" xmlns:w16="http://schemas.microsoft.com/office/word/2018/wordml" xmlns:w16sdtdh="http://schemas.microsoft.com/office/word/2020/wordml/sdtdatahash" xmlns:w16se="http://schemas.microsoft.com/office/word/2015/wordml/symex" xmlns:wpg="http://schemas.microsoft.com/office/word/2010/wordprocessingGroup" xmlns:wpi="http://schemas.microsoft.com/office/word/2010/wordprocessingInk" xmlns:wne="http://schemas.microsoft.com/office/word/2006/wordml" xmlns:wps="http://schemas.microsoft.com/office/word/2010/wordprocessingShape" mc:Ignorable="w14 w15 w16se w16cid w16 w16cex w16sdtdh wp14">
   <w:footnote w:type="separator" w:id="-1">
     <w:p>
       <w:r>
@@ -7768,34 +6933,31 @@
 </file>
 
 <file path=word/header1.xml><?xml version="1.0" encoding="utf-8"?>
-<w:hdr xmlns:wpc="http://schemas.microsoft.com/office/word/2010/wordprocessingCanvas" xmlns:cx="http://schemas.microsoft.com/office/drawing/2014/chartex" xmlns:cx1="http://schemas.microsoft.com/office/drawing/2015/9/8/chartex" xmlns:cx2="http://schemas.microsoft.com/office/drawing/2015/10/21/chartex" xmlns:cx3="http://schemas.microsoft.com/office/drawing/2016/5/9/chartex" xmlns:cx4="http://schemas.microsoft.com/office/drawing/2016/5/10/chartex" xmlns:cx5="http://schemas.microsoft.com/office/drawing/2016/5/11/chartex" xmlns:cx6="http://schemas.microsoft.com/office/drawing/2016/5/12/chartex" xmlns:cx7="http://schemas.microsoft.com/office/drawing/2016/5/13/chartex" xmlns:cx8="http://schemas.microsoft.com/office/drawing/2016/5/14/chartex" xmlns:mc="http://schemas.openxmlformats.org/markup-compatibility/2006" xmlns:aink="http://schemas.microsoft.com/office/drawing/2016/ink" xmlns:am3d="http://schemas.microsoft.com/office/drawing/2017/model3d" xmlns:o="urn:schemas-microsoft-com:office:office" xmlns:r="http://schemas.openxmlformats.org/officeDocument/2006/relationships" xmlns:m="http://schemas.openxmlformats.org/officeDocument/2006/math" xmlns:v="urn:schemas-microsoft-com:vml" xmlns:wp14="http://schemas.microsoft.com/office/word/2010/wordprocessingDrawing" xmlns:wp="http://schemas.openxmlformats.org/drawingml/2006/wordprocessingDrawing" xmlns:w10="urn:schemas-microsoft-com:office:word" xmlns:w="http://schemas.openxmlformats.org/wordprocessingml/2006/main" xmlns:w14="http://schemas.microsoft.com/office/word/2010/wordml" xmlns:w15="http://schemas.microsoft.com/office/word/2012/wordml" xmlns:w16cid="http://schemas.microsoft.com/office/word/2016/wordml/cid" xmlns:w16se="http://schemas.microsoft.com/office/word/2015/wordml/symex" xmlns:wpg="http://schemas.microsoft.com/office/word/2010/wordprocessingGroup" xmlns:wpi="http://schemas.microsoft.com/office/word/2010/wordprocessingInk" xmlns:wne="http://schemas.microsoft.com/office/word/2006/wordml" xmlns:wps="http://schemas.microsoft.com/office/word/2010/wordprocessingShape" mc:Ignorable="w14 w15 w16se w16cid wp14">
+<w:hdr xmlns:wpc="http://schemas.microsoft.com/office/word/2010/wordprocessingCanvas" xmlns:cx="http://schemas.microsoft.com/office/drawing/2014/chartex" xmlns:cx1="http://schemas.microsoft.com/office/drawing/2015/9/8/chartex" xmlns:cx2="http://schemas.microsoft.com/office/drawing/2015/10/21/chartex" xmlns:cx3="http://schemas.microsoft.com/office/drawing/2016/5/9/chartex" xmlns:cx4="http://schemas.microsoft.com/office/drawing/2016/5/10/chartex" xmlns:cx5="http://schemas.microsoft.com/office/drawing/2016/5/11/chartex" xmlns:cx6="http://schemas.microsoft.com/office/drawing/2016/5/12/chartex" xmlns:cx7="http://schemas.microsoft.com/office/drawing/2016/5/13/chartex" xmlns:cx8="http://schemas.microsoft.com/office/drawing/2016/5/14/chartex" xmlns:mc="http://schemas.openxmlformats.org/markup-compatibility/2006" xmlns:aink="http://schemas.microsoft.com/office/drawing/2016/ink" xmlns:am3d="http://schemas.microsoft.com/office/drawing/2017/model3d" xmlns:o="urn:schemas-microsoft-com:office:office" xmlns:oel="http://schemas.microsoft.com/office/2019/extlst" xmlns:r="http://schemas.openxmlformats.org/officeDocument/2006/relationships" xmlns:m="http://schemas.openxmlformats.org/officeDocument/2006/math" xmlns:v="urn:schemas-microsoft-com:vml" xmlns:wp14="http://schemas.microsoft.com/office/word/2010/wordprocessingDrawing" xmlns:wp="http://schemas.openxmlformats.org/drawingml/2006/wordprocessingDrawing" xmlns:w10="urn:schemas-microsoft-com:office:word" xmlns:w="http://schemas.openxmlformats.org/wordprocessingml/2006/main" xmlns:w14="http://schemas.microsoft.com/office/word/2010/wordml" xmlns:w15="http://schemas.microsoft.com/office/word/2012/wordml" xmlns:w16cex="http://schemas.microsoft.com/office/word/2018/wordml/cex" xmlns:w16cid="http://schemas.microsoft.com/office/word/2016/wordml/cid" xmlns:w16="http://schemas.microsoft.com/office/word/2018/wordml" xmlns:w16sdtdh="http://schemas.microsoft.com/office/word/2020/wordml/sdtdatahash" xmlns:w16se="http://schemas.microsoft.com/office/word/2015/wordml/symex" xmlns:wpg="http://schemas.microsoft.com/office/word/2010/wordprocessingGroup" xmlns:wpi="http://schemas.microsoft.com/office/word/2010/wordprocessingInk" xmlns:wne="http://schemas.microsoft.com/office/word/2006/wordml" xmlns:wps="http://schemas.microsoft.com/office/word/2010/wordprocessingShape" mc:Ignorable="w14 w15 w16se w16cid w16 w16cex w16sdtdh wp14">
+  <w:p>
+    <w:pPr>
+      <w:pStyle w:val="Kopfzeile"/>
+    </w:pPr>
+  </w:p>
+</w:hdr>
+</file>
+
+<file path=word/header2.xml><?xml version="1.0" encoding="utf-8"?>
+<w:hdr xmlns:wpc="http://schemas.microsoft.com/office/word/2010/wordprocessingCanvas" xmlns:cx="http://schemas.microsoft.com/office/drawing/2014/chartex" xmlns:cx1="http://schemas.microsoft.com/office/drawing/2015/9/8/chartex" xmlns:cx2="http://schemas.microsoft.com/office/drawing/2015/10/21/chartex" xmlns:cx3="http://schemas.microsoft.com/office/drawing/2016/5/9/chartex" xmlns:cx4="http://schemas.microsoft.com/office/drawing/2016/5/10/chartex" xmlns:cx5="http://schemas.microsoft.com/office/drawing/2016/5/11/chartex" xmlns:cx6="http://schemas.microsoft.com/office/drawing/2016/5/12/chartex" xmlns:cx7="http://schemas.microsoft.com/office/drawing/2016/5/13/chartex" xmlns:cx8="http://schemas.microsoft.com/office/drawing/2016/5/14/chartex" xmlns:mc="http://schemas.openxmlformats.org/markup-compatibility/2006" xmlns:aink="http://schemas.microsoft.com/office/drawing/2016/ink" xmlns:am3d="http://schemas.microsoft.com/office/drawing/2017/model3d" xmlns:o="urn:schemas-microsoft-com:office:office" xmlns:oel="http://schemas.microsoft.com/office/2019/extlst" xmlns:r="http://schemas.openxmlformats.org/officeDocument/2006/relationships" xmlns:m="http://schemas.openxmlformats.org/officeDocument/2006/math" xmlns:v="urn:schemas-microsoft-com:vml" xmlns:wp14="http://schemas.microsoft.com/office/word/2010/wordprocessingDrawing" xmlns:wp="http://schemas.openxmlformats.org/drawingml/2006/wordprocessingDrawing" xmlns:w10="urn:schemas-microsoft-com:office:word" xmlns:w="http://schemas.openxmlformats.org/wordprocessingml/2006/main" xmlns:w14="http://schemas.microsoft.com/office/word/2010/wordml" xmlns:w15="http://schemas.microsoft.com/office/word/2012/wordml" xmlns:w16cex="http://schemas.microsoft.com/office/word/2018/wordml/cex" xmlns:w16cid="http://schemas.microsoft.com/office/word/2016/wordml/cid" xmlns:w16="http://schemas.microsoft.com/office/word/2018/wordml" xmlns:w16sdtdh="http://schemas.microsoft.com/office/word/2020/wordml/sdtdatahash" xmlns:w16se="http://schemas.microsoft.com/office/word/2015/wordml/symex" xmlns:wpg="http://schemas.microsoft.com/office/word/2010/wordprocessingGroup" xmlns:wpi="http://schemas.microsoft.com/office/word/2010/wordprocessingInk" xmlns:wne="http://schemas.microsoft.com/office/word/2006/wordml" xmlns:wps="http://schemas.microsoft.com/office/word/2010/wordprocessingShape" mc:Ignorable="w14 w15 w16se w16cid w16 w16cex w16sdtdh wp14">
   <w:p>
     <w:pPr>
       <w:pStyle w:val="Kopfzeile"/>
       <w:jc w:val="right"/>
     </w:pPr>
-    <w:proofErr w:type="spellStart"/>
     <w:r>
-      <w:t>Running</w:t>
-    </w:r>
-    <w:proofErr w:type="spellEnd"/>
-    <w:r>
-      <w:t xml:space="preserve"> </w:t>
-    </w:r>
-    <w:proofErr w:type="spellStart"/>
-    <w:r>
-      <w:t>Document</w:t>
-    </w:r>
-    <w:proofErr w:type="spellEnd"/>
-    <w:r>
-      <w:t xml:space="preserve"> Title</w:t>
+      <w:t>Running Document Title</w:t>
     </w:r>
   </w:p>
 </w:hdr>
 </file>
 
-<file path=word/header2.xml><?xml version="1.0" encoding="utf-8"?>
-<w:hdr xmlns:wpc="http://schemas.microsoft.com/office/word/2010/wordprocessingCanvas" xmlns:cx="http://schemas.microsoft.com/office/drawing/2014/chartex" xmlns:cx1="http://schemas.microsoft.com/office/drawing/2015/9/8/chartex" xmlns:cx2="http://schemas.microsoft.com/office/drawing/2015/10/21/chartex" xmlns:cx3="http://schemas.microsoft.com/office/drawing/2016/5/9/chartex" xmlns:cx4="http://schemas.microsoft.com/office/drawing/2016/5/10/chartex" xmlns:cx5="http://schemas.microsoft.com/office/drawing/2016/5/11/chartex" xmlns:cx6="http://schemas.microsoft.com/office/drawing/2016/5/12/chartex" xmlns:cx7="http://schemas.microsoft.com/office/drawing/2016/5/13/chartex" xmlns:cx8="http://schemas.microsoft.com/office/drawing/2016/5/14/chartex" xmlns:mc="http://schemas.openxmlformats.org/markup-compatibility/2006" xmlns:aink="http://schemas.microsoft.com/office/drawing/2016/ink" xmlns:am3d="http://schemas.microsoft.com/office/drawing/2017/model3d" xmlns:o="urn:schemas-microsoft-com:office:office" xmlns:r="http://schemas.openxmlformats.org/officeDocument/2006/relationships" xmlns:m="http://schemas.openxmlformats.org/officeDocument/2006/math" xmlns:v="urn:schemas-microsoft-com:vml" xmlns:wp14="http://schemas.microsoft.com/office/word/2010/wordprocessingDrawing" xmlns:wp="http://schemas.openxmlformats.org/drawingml/2006/wordprocessingDrawing" xmlns:w10="urn:schemas-microsoft-com:office:word" xmlns:w="http://schemas.openxmlformats.org/wordprocessingml/2006/main" xmlns:w14="http://schemas.microsoft.com/office/word/2010/wordml" xmlns:w15="http://schemas.microsoft.com/office/word/2012/wordml" xmlns:w16cid="http://schemas.microsoft.com/office/word/2016/wordml/cid" xmlns:w16se="http://schemas.microsoft.com/office/word/2015/wordml/symex" xmlns:wpg="http://schemas.microsoft.com/office/word/2010/wordprocessingGroup" xmlns:wpi="http://schemas.microsoft.com/office/word/2010/wordprocessingInk" xmlns:wne="http://schemas.microsoft.com/office/word/2006/wordml" xmlns:wps="http://schemas.microsoft.com/office/word/2010/wordprocessingShape" mc:Ignorable="w14 w15 w16se w16cid wp14">
+<file path=word/header3.xml><?xml version="1.0" encoding="utf-8"?>
+<w:hdr xmlns:wpc="http://schemas.microsoft.com/office/word/2010/wordprocessingCanvas" xmlns:cx="http://schemas.microsoft.com/office/drawing/2014/chartex" xmlns:cx1="http://schemas.microsoft.com/office/drawing/2015/9/8/chartex" xmlns:cx2="http://schemas.microsoft.com/office/drawing/2015/10/21/chartex" xmlns:cx3="http://schemas.microsoft.com/office/drawing/2016/5/9/chartex" xmlns:cx4="http://schemas.microsoft.com/office/drawing/2016/5/10/chartex" xmlns:cx5="http://schemas.microsoft.com/office/drawing/2016/5/11/chartex" xmlns:cx6="http://schemas.microsoft.com/office/drawing/2016/5/12/chartex" xmlns:cx7="http://schemas.microsoft.com/office/drawing/2016/5/13/chartex" xmlns:cx8="http://schemas.microsoft.com/office/drawing/2016/5/14/chartex" xmlns:mc="http://schemas.openxmlformats.org/markup-compatibility/2006" xmlns:aink="http://schemas.microsoft.com/office/drawing/2016/ink" xmlns:am3d="http://schemas.microsoft.com/office/drawing/2017/model3d" xmlns:o="urn:schemas-microsoft-com:office:office" xmlns:oel="http://schemas.microsoft.com/office/2019/extlst" xmlns:r="http://schemas.openxmlformats.org/officeDocument/2006/relationships" xmlns:m="http://schemas.openxmlformats.org/officeDocument/2006/math" xmlns:v="urn:schemas-microsoft-com:vml" xmlns:wp14="http://schemas.microsoft.com/office/word/2010/wordprocessingDrawing" xmlns:wp="http://schemas.openxmlformats.org/drawingml/2006/wordprocessingDrawing" xmlns:w10="urn:schemas-microsoft-com:office:word" xmlns:w="http://schemas.openxmlformats.org/wordprocessingml/2006/main" xmlns:w14="http://schemas.microsoft.com/office/word/2010/wordml" xmlns:w15="http://schemas.microsoft.com/office/word/2012/wordml" xmlns:w16cex="http://schemas.microsoft.com/office/word/2018/wordml/cex" xmlns:w16cid="http://schemas.microsoft.com/office/word/2016/wordml/cid" xmlns:w16="http://schemas.microsoft.com/office/word/2018/wordml" xmlns:w16sdtdh="http://schemas.microsoft.com/office/word/2020/wordml/sdtdatahash" xmlns:w16se="http://schemas.microsoft.com/office/word/2015/wordml/symex" xmlns:wpg="http://schemas.microsoft.com/office/word/2010/wordprocessingGroup" xmlns:wpi="http://schemas.microsoft.com/office/word/2010/wordprocessingInk" xmlns:wne="http://schemas.microsoft.com/office/word/2006/wordml" xmlns:wps="http://schemas.microsoft.com/office/word/2010/wordprocessingShape" mc:Ignorable="w14 w15 w16se w16cid w16 w16cex w16sdtdh wp14">
   <w:p>
     <w:pPr>
       <w:pStyle w:val="Kopfzeile"/>
@@ -7805,7 +6967,7 @@
         <w:noProof/>
       </w:rPr>
       <w:drawing>
-        <wp:inline distT="0" distB="0" distL="0" distR="0">
+        <wp:inline distT="0" distB="0" distL="0" distR="0" wp14:anchorId="619538B7" wp14:editId="34ADA524">
           <wp:extent cx="1812616" cy="609039"/>
           <wp:effectExtent l="0" t="0" r="3810" b="635"/>
           <wp:docPr id="1" name="Grafik 1"/>
@@ -7847,7 +7009,7 @@
       </w:drawing>
     </w:r>
     <w:r>
-      <w:t xml:space="preserve">                                        </w:t>
+      <w:t xml:space="preserve">                                     </w:t>
     </w:r>
     <w:r>
       <w:t xml:space="preserve">    </w:t>
@@ -7860,7 +7022,7 @@
         <w:noProof/>
       </w:rPr>
       <w:drawing>
-        <wp:inline distT="0" distB="0" distL="0" distR="0">
+        <wp:inline distT="0" distB="0" distL="0" distR="0" wp14:anchorId="04A515B2" wp14:editId="4C3E094E">
           <wp:extent cx="1823855" cy="400358"/>
           <wp:effectExtent l="0" t="0" r="5080" b="6350"/>
           <wp:docPr id="3" name="Grafik 3"/>
@@ -7906,7 +7068,7 @@
 </file>
 
 <file path=word/numbering.xml><?xml version="1.0" encoding="utf-8"?>
-<w:numbering xmlns:wpc="http://schemas.microsoft.com/office/word/2010/wordprocessingCanvas" xmlns:cx="http://schemas.microsoft.com/office/drawing/2014/chartex" xmlns:cx1="http://schemas.microsoft.com/office/drawing/2015/9/8/chartex" xmlns:cx2="http://schemas.microsoft.com/office/drawing/2015/10/21/chartex" xmlns:cx3="http://schemas.microsoft.com/office/drawing/2016/5/9/chartex" xmlns:cx4="http://schemas.microsoft.com/office/drawing/2016/5/10/chartex" xmlns:cx5="http://schemas.microsoft.com/office/drawing/2016/5/11/chartex" xmlns:cx6="http://schemas.microsoft.com/office/drawing/2016/5/12/chartex" xmlns:cx7="http://schemas.microsoft.com/office/drawing/2016/5/13/chartex" xmlns:cx8="http://schemas.microsoft.com/office/drawing/2016/5/14/chartex" xmlns:mc="http://schemas.openxmlformats.org/markup-compatibility/2006" xmlns:aink="http://schemas.microsoft.com/office/drawing/2016/ink" xmlns:am3d="http://schemas.microsoft.com/office/drawing/2017/model3d" xmlns:o="urn:schemas-microsoft-com:office:office" xmlns:r="http://schemas.openxmlformats.org/officeDocument/2006/relationships" xmlns:m="http://schemas.openxmlformats.org/officeDocument/2006/math" xmlns:v="urn:schemas-microsoft-com:vml" xmlns:wp14="http://schemas.microsoft.com/office/word/2010/wordprocessingDrawing" xmlns:wp="http://schemas.openxmlformats.org/drawingml/2006/wordprocessingDrawing" xmlns:w10="urn:schemas-microsoft-com:office:word" xmlns:w="http://schemas.openxmlformats.org/wordprocessingml/2006/main" xmlns:w14="http://schemas.microsoft.com/office/word/2010/wordml" xmlns:w15="http://schemas.microsoft.com/office/word/2012/wordml" xmlns:w16cid="http://schemas.microsoft.com/office/word/2016/wordml/cid" xmlns:w16se="http://schemas.microsoft.com/office/word/2015/wordml/symex" xmlns:wpg="http://schemas.microsoft.com/office/word/2010/wordprocessingGroup" xmlns:wpi="http://schemas.microsoft.com/office/word/2010/wordprocessingInk" xmlns:wne="http://schemas.microsoft.com/office/word/2006/wordml" xmlns:wps="http://schemas.microsoft.com/office/word/2010/wordprocessingShape" mc:Ignorable="w14 w15 w16se w16cid wp14">
+<w:numbering xmlns:wpc="http://schemas.microsoft.com/office/word/2010/wordprocessingCanvas" xmlns:cx="http://schemas.microsoft.com/office/drawing/2014/chartex" xmlns:cx1="http://schemas.microsoft.com/office/drawing/2015/9/8/chartex" xmlns:cx2="http://schemas.microsoft.com/office/drawing/2015/10/21/chartex" xmlns:cx3="http://schemas.microsoft.com/office/drawing/2016/5/9/chartex" xmlns:cx4="http://schemas.microsoft.com/office/drawing/2016/5/10/chartex" xmlns:cx5="http://schemas.microsoft.com/office/drawing/2016/5/11/chartex" xmlns:cx6="http://schemas.microsoft.com/office/drawing/2016/5/12/chartex" xmlns:cx7="http://schemas.microsoft.com/office/drawing/2016/5/13/chartex" xmlns:cx8="http://schemas.microsoft.com/office/drawing/2016/5/14/chartex" xmlns:mc="http://schemas.openxmlformats.org/markup-compatibility/2006" xmlns:aink="http://schemas.microsoft.com/office/drawing/2016/ink" xmlns:am3d="http://schemas.microsoft.com/office/drawing/2017/model3d" xmlns:o="urn:schemas-microsoft-com:office:office" xmlns:oel="http://schemas.microsoft.com/office/2019/extlst" xmlns:r="http://schemas.openxmlformats.org/officeDocument/2006/relationships" xmlns:m="http://schemas.openxmlformats.org/officeDocument/2006/math" xmlns:v="urn:schemas-microsoft-com:vml" xmlns:wp14="http://schemas.microsoft.com/office/word/2010/wordprocessingDrawing" xmlns:wp="http://schemas.openxmlformats.org/drawingml/2006/wordprocessingDrawing" xmlns:w10="urn:schemas-microsoft-com:office:word" xmlns:w="http://schemas.openxmlformats.org/wordprocessingml/2006/main" xmlns:w14="http://schemas.microsoft.com/office/word/2010/wordml" xmlns:w15="http://schemas.microsoft.com/office/word/2012/wordml" xmlns:w16cex="http://schemas.microsoft.com/office/word/2018/wordml/cex" xmlns:w16cid="http://schemas.microsoft.com/office/word/2016/wordml/cid" xmlns:w16="http://schemas.microsoft.com/office/word/2018/wordml" xmlns:w16sdtdh="http://schemas.microsoft.com/office/word/2020/wordml/sdtdatahash" xmlns:w16se="http://schemas.microsoft.com/office/word/2015/wordml/symex" xmlns:wpg="http://schemas.microsoft.com/office/word/2010/wordprocessingGroup" xmlns:wpi="http://schemas.microsoft.com/office/word/2010/wordprocessingInk" xmlns:wne="http://schemas.microsoft.com/office/word/2006/wordml" xmlns:wps="http://schemas.microsoft.com/office/word/2010/wordprocessingShape" mc:Ignorable="w14 w15 w16se w16cid w16 w16cex w16sdtdh wp14">
   <w:abstractNum w:abstractNumId="0" w15:restartNumberingAfterBreak="0">
     <w:nsid w:val="FFFFFF7C"/>
     <w:multiLevelType w:val="singleLevel"/>
@@ -8797,55 +7959,55 @@
       </w:pPr>
     </w:lvl>
   </w:abstractNum>
-  <w:num w:numId="1">
+  <w:num w:numId="1" w16cid:durableId="1163349380">
     <w:abstractNumId w:val="15"/>
   </w:num>
-  <w:num w:numId="2">
+  <w:num w:numId="2" w16cid:durableId="240915646">
     <w:abstractNumId w:val="9"/>
   </w:num>
-  <w:num w:numId="3">
+  <w:num w:numId="3" w16cid:durableId="1895004962">
     <w:abstractNumId w:val="7"/>
   </w:num>
-  <w:num w:numId="4">
+  <w:num w:numId="4" w16cid:durableId="404298244">
     <w:abstractNumId w:val="6"/>
   </w:num>
-  <w:num w:numId="5">
+  <w:num w:numId="5" w16cid:durableId="1807818763">
     <w:abstractNumId w:val="5"/>
   </w:num>
-  <w:num w:numId="6">
+  <w:num w:numId="6" w16cid:durableId="1074545500">
     <w:abstractNumId w:val="4"/>
   </w:num>
-  <w:num w:numId="7">
+  <w:num w:numId="7" w16cid:durableId="389185469">
     <w:abstractNumId w:val="8"/>
   </w:num>
-  <w:num w:numId="8">
+  <w:num w:numId="8" w16cid:durableId="52822611">
     <w:abstractNumId w:val="3"/>
   </w:num>
-  <w:num w:numId="9">
+  <w:num w:numId="9" w16cid:durableId="1916040948">
     <w:abstractNumId w:val="2"/>
   </w:num>
-  <w:num w:numId="10">
+  <w:num w:numId="10" w16cid:durableId="12000384">
     <w:abstractNumId w:val="1"/>
   </w:num>
-  <w:num w:numId="11">
+  <w:num w:numId="11" w16cid:durableId="1215313040">
     <w:abstractNumId w:val="0"/>
   </w:num>
-  <w:num w:numId="12">
+  <w:num w:numId="12" w16cid:durableId="2034959455">
     <w:abstractNumId w:val="14"/>
   </w:num>
-  <w:num w:numId="13">
+  <w:num w:numId="13" w16cid:durableId="555631598">
     <w:abstractNumId w:val="16"/>
   </w:num>
-  <w:num w:numId="14">
+  <w:num w:numId="14" w16cid:durableId="35857288">
     <w:abstractNumId w:val="13"/>
   </w:num>
-  <w:num w:numId="15">
+  <w:num w:numId="15" w16cid:durableId="644050197">
     <w:abstractNumId w:val="11"/>
   </w:num>
-  <w:num w:numId="16">
+  <w:num w:numId="16" w16cid:durableId="1296715124">
     <w:abstractNumId w:val="11"/>
   </w:num>
-  <w:num w:numId="17">
+  <w:num w:numId="17" w16cid:durableId="1156264440">
     <w:abstractNumId w:val="12"/>
     <w:lvlOverride w:ilvl="0">
       <w:startOverride w:val="1"/>
@@ -8875,20 +8037,20 @@
       <w:startOverride w:val="1"/>
     </w:lvlOverride>
   </w:num>
-  <w:num w:numId="18">
+  <w:num w:numId="18" w16cid:durableId="1615016926">
     <w:abstractNumId w:val="10"/>
   </w:num>
-  <w:num w:numId="19">
+  <w:num w:numId="19" w16cid:durableId="801653410">
     <w:abstractNumId w:val="11"/>
   </w:num>
-  <w:num w:numId="20">
+  <w:num w:numId="20" w16cid:durableId="2003468151">
     <w:abstractNumId w:val="11"/>
   </w:num>
 </w:numbering>
 </file>
 
 <file path=word/styles.xml><?xml version="1.0" encoding="utf-8"?>
-<w:styles xmlns:mc="http://schemas.openxmlformats.org/markup-compatibility/2006" xmlns:r="http://schemas.openxmlformats.org/officeDocument/2006/relationships" xmlns:w="http://schemas.openxmlformats.org/wordprocessingml/2006/main" xmlns:w14="http://schemas.microsoft.com/office/word/2010/wordml" xmlns:w15="http://schemas.microsoft.com/office/word/2012/wordml" xmlns:w16cid="http://schemas.microsoft.com/office/word/2016/wordml/cid" xmlns:w16se="http://schemas.microsoft.com/office/word/2015/wordml/symex" mc:Ignorable="w14 w15 w16se w16cid">
+<w:styles xmlns:mc="http://schemas.openxmlformats.org/markup-compatibility/2006" xmlns:r="http://schemas.openxmlformats.org/officeDocument/2006/relationships" xmlns:w="http://schemas.openxmlformats.org/wordprocessingml/2006/main" xmlns:w14="http://schemas.microsoft.com/office/word/2010/wordml" xmlns:w15="http://schemas.microsoft.com/office/word/2012/wordml" xmlns:w16cex="http://schemas.microsoft.com/office/word/2018/wordml/cex" xmlns:w16cid="http://schemas.microsoft.com/office/word/2016/wordml/cid" xmlns:w16="http://schemas.microsoft.com/office/word/2018/wordml" xmlns:w16sdtdh="http://schemas.microsoft.com/office/word/2020/wordml/sdtdatahash" xmlns:w16se="http://schemas.microsoft.com/office/word/2015/wordml/symex" mc:Ignorable="w14 w15 w16se w16cid w16 w16cex w16sdtdh">
   <w:docDefaults>
     <w:rPrDefault>
       <w:rPr>
@@ -8905,7 +8067,7 @@
       </w:pPr>
     </w:pPrDefault>
   </w:docDefaults>
-  <w:latentStyles w:defLockedState="0" w:defUIPriority="99" w:defSemiHidden="0" w:defUnhideWhenUsed="0" w:defQFormat="0" w:count="375">
+  <w:latentStyles w:defLockedState="0" w:defUIPriority="99" w:defSemiHidden="0" w:defUnhideWhenUsed="0" w:defQFormat="0" w:count="376">
     <w:lsdException w:name="Normal" w:uiPriority="0" w:qFormat="1"/>
     <w:lsdException w:name="heading 1" w:uiPriority="9" w:qFormat="1"/>
     <w:lsdException w:name="heading 2" w:semiHidden="1" w:uiPriority="9" w:unhideWhenUsed="1" w:qFormat="1"/>
@@ -9011,7 +8173,6 @@
     <w:lsdException w:name="HTML Sample" w:semiHidden="1" w:unhideWhenUsed="1"/>
     <w:lsdException w:name="HTML Typewriter" w:semiHidden="1" w:unhideWhenUsed="1"/>
     <w:lsdException w:name="HTML Variable" w:semiHidden="1" w:unhideWhenUsed="1"/>
-    <w:lsdException w:name="Normal Table" w:semiHidden="1" w:unhideWhenUsed="1"/>
     <w:lsdException w:name="annotation subject" w:semiHidden="1" w:unhideWhenUsed="1"/>
     <w:lsdException w:name="No List" w:semiHidden="1" w:unhideWhenUsed="1"/>
     <w:lsdException w:name="Outline List 1" w:semiHidden="1" w:unhideWhenUsed="1"/>
@@ -9058,10 +8219,8 @@
     <w:lsdException w:name="Table Subtle 2" w:semiHidden="1" w:unhideWhenUsed="1"/>
     <w:lsdException w:name="Table Web 1" w:semiHidden="1" w:unhideWhenUsed="1"/>
     <w:lsdException w:name="Table Web 2" w:semiHidden="1" w:unhideWhenUsed="1"/>
-    <w:lsdException w:name="Table Web 3" w:semiHidden="1" w:unhideWhenUsed="1"/>
     <w:lsdException w:name="Balloon Text" w:semiHidden="1" w:unhideWhenUsed="1"/>
     <w:lsdException w:name="Table Grid" w:uiPriority="39"/>
-    <w:lsdException w:name="Table Theme" w:semiHidden="1" w:unhideWhenUsed="1"/>
     <w:lsdException w:name="Placeholder Text" w:semiHidden="1"/>
     <w:lsdException w:name="No Spacing" w:uiPriority="1" w:qFormat="1"/>
     <w:lsdException w:name="Light Shading" w:uiPriority="60"/>
@@ -9281,6 +8440,7 @@
     <w:lsdException w:name="Smart Hyperlink" w:semiHidden="1" w:unhideWhenUsed="1"/>
     <w:lsdException w:name="Hashtag" w:semiHidden="1" w:unhideWhenUsed="1"/>
     <w:lsdException w:name="Unresolved Mention" w:semiHidden="1" w:unhideWhenUsed="1"/>
+    <w:lsdException w:name="Smart Link" w:semiHidden="1" w:unhideWhenUsed="1"/>
   </w:latentStyles>
   <w:style w:type="paragraph" w:default="1" w:styleId="Standard">
     <w:name w:val="Normal"/>

</xml_diff>